<commit_message>
I added report about UniversalHashingFunction.java at file report.docx
</commit_message>
<xml_diff>
--- a/report.docx
+++ b/report.docx
@@ -1,8 +1,8 @@
 
 <file path=word/document.xml><?xml version="1.0" encoding="utf-8"?>
-<w:document xmlns:o="urn:schemas-microsoft-com:office:office" xmlns:r="http://schemas.openxmlformats.org/officeDocument/2006/relationships" xmlns:v="urn:schemas-microsoft-com:vml" xmlns:w="http://schemas.openxmlformats.org/wordprocessingml/2006/main" xmlns:w10="urn:schemas-microsoft-com:office:word" xmlns:wp="http://schemas.openxmlformats.org/drawingml/2006/wordprocessingDrawing" xmlns:wps="http://schemas.microsoft.com/office/word/2010/wordprocessingShape" xmlns:wpg="http://schemas.microsoft.com/office/word/2010/wordprocessingGroup" xmlns:mc="http://schemas.openxmlformats.org/markup-compatibility/2006" xmlns:wp14="http://schemas.microsoft.com/office/word/2010/wordprocessingDrawing" xmlns:w14="http://schemas.microsoft.com/office/word/2010/wordml" xmlns:w15="http://schemas.microsoft.com/office/word/2012/wordml" mc:Ignorable="w14 wp14 w15">
+<w:document xmlns:o="urn:schemas-microsoft-com:office:office" xmlns:r="http://schemas.openxmlformats.org/officeDocument/2006/relationships" xmlns:v="urn:schemas-microsoft-com:vml" xmlns:w="http://schemas.openxmlformats.org/wordprocessingml/2006/main" xmlns:w10="urn:schemas-microsoft-com:office:word" xmlns:wp="http://schemas.openxmlformats.org/drawingml/2006/wordprocessingDrawing" xmlns:wps="http://schemas.microsoft.com/office/word/2010/wordprocessingShape" xmlns:wpg="http://schemas.microsoft.com/office/word/2010/wordprocessingGroup" xmlns:mc="http://schemas.openxmlformats.org/markup-compatibility/2006" xmlns:wp14="http://schemas.microsoft.com/office/word/2010/wordprocessingDrawing" xmlns:w14="http://schemas.microsoft.com/office/word/2010/wordml" xmlns:w15="http://schemas.microsoft.com/office/word/2012/wordml" xmlns:a="http://schemas.openxmlformats.org/drawingml/2006/main" xmlns:pic="http://schemas.openxmlformats.org/drawingml/2006/picture" xmlns:a14="http://schemas.microsoft.com/office/drawing/2010/main" mc:Ignorable="w14 wp14 w15">
   <w:body>
-    <w:p>
+    <w:p xmlns:wp14="http://schemas.microsoft.com/office/word/2010/wordml" wp14:textId="77777777">
       <w:pPr>
         <w:pStyle w:val="Normal"/>
         <w:bidi w:val="0"/>
@@ -24,7 +24,7 @@
         <w:t>DATA STRUCTURE EXERCISE DOCUMENTATION</w:t>
       </w:r>
     </w:p>
-    <w:p>
+    <w:p xmlns:wp14="http://schemas.microsoft.com/office/word/2010/wordml" wp14:textId="77777777">
       <w:pPr>
         <w:pStyle w:val="Normal"/>
         <w:bidi w:val="0"/>
@@ -45,7 +45,7 @@
         </w:rPr>
       </w:r>
     </w:p>
-    <w:p>
+    <w:p xmlns:wp14="http://schemas.microsoft.com/office/word/2010/wordml" wp14:textId="77777777">
       <w:pPr>
         <w:pStyle w:val="TextBody"/>
         <w:bidi w:val="0"/>
@@ -57,14 +57,14 @@
         <w:t>The OpenAddrHashMap class is a hash map that uses open addressing and universal hashing to store key-value pairs. It implements the Dictionary interface, which defines methods for storing and retrieving key-value pairs from a data structure.</w:t>
       </w:r>
     </w:p>
-    <w:p>
+    <w:p xmlns:wp14="http://schemas.microsoft.com/office/word/2010/wordml" wp14:textId="77777777">
       <w:pPr>
         <w:pStyle w:val="TextBody"/>
         <w:pBdr>
-          <w:top w:val="single" w:sz="2" w:space="1" w:color="D9D9E3"/>
-          <w:left w:val="single" w:sz="2" w:space="1" w:color="D9D9E3"/>
-          <w:bottom w:val="single" w:sz="2" w:space="1" w:color="D9D9E3"/>
-          <w:right w:val="single" w:sz="2" w:space="1" w:color="D9D9E3"/>
+          <w:top w:val="single" w:color="D9D9E3" w:sz="2" w:space="1"/>
+          <w:left w:val="single" w:color="D9D9E3" w:sz="2" w:space="1"/>
+          <w:bottom w:val="single" w:color="D9D9E3" w:sz="2" w:space="1"/>
+          <w:right w:val="single" w:color="D9D9E3" w:sz="2" w:space="1"/>
         </w:pBdr>
         <w:bidi w:val="0"/>
         <w:jc w:val="left"/>
@@ -75,7 +75,7 @@
         <w:t>The OpenAddrHashMap class has the following fields:</w:t>
       </w:r>
     </w:p>
-    <w:p>
+    <w:p xmlns:wp14="http://schemas.microsoft.com/office/word/2010/wordml" wp14:textId="77777777">
       <w:pPr>
         <w:pStyle w:val="TextBody"/>
         <w:numPr>
@@ -83,14 +83,14 @@
           <w:numId w:val="1"/>
         </w:numPr>
         <w:pBdr>
-          <w:top w:val="single" w:sz="2" w:space="1" w:color="D9D9E3"/>
-          <w:left w:val="single" w:sz="2" w:space="1" w:color="D9D9E3"/>
-          <w:bottom w:val="single" w:sz="2" w:space="1" w:color="D9D9E3"/>
-          <w:right w:val="single" w:sz="2" w:space="1" w:color="D9D9E3"/>
+          <w:top w:val="single" w:color="D9D9E3" w:sz="2" w:space="1"/>
+          <w:left w:val="single" w:color="D9D9E3" w:sz="2" w:space="1"/>
+          <w:bottom w:val="single" w:color="D9D9E3" w:sz="2" w:space="1"/>
+          <w:right w:val="single" w:color="D9D9E3" w:sz="2" w:space="1"/>
         </w:pBdr>
         <w:tabs>
           <w:tab w:val="clear" w:pos="709"/>
-          <w:tab w:val="left" w:pos="709" w:leader="none"/>
+          <w:tab w:val="left" w:leader="none" w:pos="709"/>
         </w:tabs>
         <w:bidi w:val="0"/>
         <w:spacing w:before="0" w:after="0"/>
@@ -103,7 +103,7 @@
         <w:t>INITIAL_CAPACITY: a final static int that hold the default capacity of the array</w:t>
       </w:r>
     </w:p>
-    <w:p>
+    <w:p xmlns:wp14="http://schemas.microsoft.com/office/word/2010/wordml" wp14:textId="77777777">
       <w:pPr>
         <w:pStyle w:val="TextBody"/>
         <w:numPr>
@@ -111,14 +111,14 @@
           <w:numId w:val="1"/>
         </w:numPr>
         <w:pBdr>
-          <w:top w:val="single" w:sz="2" w:space="1" w:color="D9D9E3"/>
-          <w:left w:val="single" w:sz="2" w:space="1" w:color="D9D9E3"/>
-          <w:bottom w:val="single" w:sz="2" w:space="1" w:color="D9D9E3"/>
-          <w:right w:val="single" w:sz="2" w:space="1" w:color="D9D9E3"/>
+          <w:top w:val="single" w:color="D9D9E3" w:sz="2" w:space="1"/>
+          <w:left w:val="single" w:color="D9D9E3" w:sz="2" w:space="1"/>
+          <w:bottom w:val="single" w:color="D9D9E3" w:sz="2" w:space="1"/>
+          <w:right w:val="single" w:color="D9D9E3" w:sz="2" w:space="1"/>
         </w:pBdr>
         <w:tabs>
           <w:tab w:val="clear" w:pos="709"/>
-          <w:tab w:val="left" w:pos="709" w:leader="none"/>
+          <w:tab w:val="left" w:leader="none" w:pos="709"/>
         </w:tabs>
         <w:bidi w:val="0"/>
         <w:spacing w:before="0" w:after="0"/>
@@ -131,7 +131,7 @@
         <w:t>size: an int that holds the number of entries in the hash map.</w:t>
       </w:r>
     </w:p>
-    <w:p>
+    <w:p xmlns:wp14="http://schemas.microsoft.com/office/word/2010/wordml" wp14:textId="77777777">
       <w:pPr>
         <w:pStyle w:val="TextBody"/>
         <w:numPr>
@@ -139,14 +139,14 @@
           <w:numId w:val="1"/>
         </w:numPr>
         <w:pBdr>
-          <w:top w:val="single" w:sz="2" w:space="1" w:color="D9D9E3"/>
-          <w:left w:val="single" w:sz="2" w:space="1" w:color="D9D9E3"/>
-          <w:bottom w:val="single" w:sz="2" w:space="1" w:color="D9D9E3"/>
-          <w:right w:val="single" w:sz="2" w:space="1" w:color="D9D9E3"/>
+          <w:top w:val="single" w:color="D9D9E3" w:sz="2" w:space="1"/>
+          <w:left w:val="single" w:color="D9D9E3" w:sz="2" w:space="1"/>
+          <w:bottom w:val="single" w:color="D9D9E3" w:sz="2" w:space="1"/>
+          <w:right w:val="single" w:color="D9D9E3" w:sz="2" w:space="1"/>
         </w:pBdr>
         <w:tabs>
           <w:tab w:val="clear" w:pos="709"/>
-          <w:tab w:val="left" w:pos="709" w:leader="none"/>
+          <w:tab w:val="left" w:leader="none" w:pos="709"/>
         </w:tabs>
         <w:bidi w:val="0"/>
         <w:spacing w:before="0" w:after="0"/>
@@ -159,7 +159,7 @@
         <w:t>array: an array of Entry objects that stores the entries in the hash map.</w:t>
       </w:r>
     </w:p>
-    <w:p>
+    <w:p xmlns:wp14="http://schemas.microsoft.com/office/word/2010/wordml" wp14:textId="77777777">
       <w:pPr>
         <w:pStyle w:val="TextBody"/>
         <w:numPr>
@@ -167,14 +167,14 @@
           <w:numId w:val="1"/>
         </w:numPr>
         <w:pBdr>
-          <w:top w:val="single" w:sz="2" w:space="1" w:color="D9D9E3"/>
-          <w:left w:val="single" w:sz="2" w:space="1" w:color="D9D9E3"/>
-          <w:bottom w:val="single" w:sz="2" w:space="1" w:color="D9D9E3"/>
-          <w:right w:val="single" w:sz="2" w:space="1" w:color="D9D9E3"/>
+          <w:top w:val="single" w:color="D9D9E3" w:sz="2" w:space="1"/>
+          <w:left w:val="single" w:color="D9D9E3" w:sz="2" w:space="1"/>
+          <w:bottom w:val="single" w:color="D9D9E3" w:sz="2" w:space="1"/>
+          <w:right w:val="single" w:color="D9D9E3" w:sz="2" w:space="1"/>
         </w:pBdr>
         <w:tabs>
           <w:tab w:val="clear" w:pos="709"/>
-          <w:tab w:val="left" w:pos="709" w:leader="none"/>
+          <w:tab w:val="left" w:leader="none" w:pos="709"/>
         </w:tabs>
         <w:bidi w:val="0"/>
         <w:ind w:left="709" w:hanging="283"/>
@@ -186,14 +186,14 @@
         <w:t>hashFunction: a UniversalHashingFunction object that is used to hash keys to find their positions in the array.</w:t>
       </w:r>
     </w:p>
-    <w:p>
+    <w:p xmlns:wp14="http://schemas.microsoft.com/office/word/2010/wordml" wp14:textId="77777777">
       <w:pPr>
         <w:pStyle w:val="TextBody"/>
         <w:pBdr>
-          <w:top w:val="single" w:sz="2" w:space="1" w:color="D9D9E3"/>
-          <w:left w:val="single" w:sz="2" w:space="1" w:color="D9D9E3"/>
-          <w:bottom w:val="single" w:sz="2" w:space="1" w:color="D9D9E3"/>
-          <w:right w:val="single" w:sz="2" w:space="1" w:color="D9D9E3"/>
+          <w:top w:val="single" w:color="D9D9E3" w:sz="2" w:space="1"/>
+          <w:left w:val="single" w:color="D9D9E3" w:sz="2" w:space="1"/>
+          <w:bottom w:val="single" w:color="D9D9E3" w:sz="2" w:space="1"/>
+          <w:right w:val="single" w:color="D9D9E3" w:sz="2" w:space="1"/>
         </w:pBdr>
         <w:bidi w:val="0"/>
         <w:jc w:val="left"/>
@@ -204,7 +204,7 @@
         <w:t>It has the following methods:</w:t>
       </w:r>
     </w:p>
-    <w:p>
+    <w:p xmlns:wp14="http://schemas.microsoft.com/office/word/2010/wordml" wp14:textId="77777777">
       <w:pPr>
         <w:pStyle w:val="TextBody"/>
         <w:numPr>
@@ -212,14 +212,14 @@
           <w:numId w:val="2"/>
         </w:numPr>
         <w:pBdr>
-          <w:top w:val="single" w:sz="2" w:space="1" w:color="D9D9E3"/>
-          <w:left w:val="single" w:sz="2" w:space="1" w:color="D9D9E3"/>
-          <w:bottom w:val="single" w:sz="2" w:space="1" w:color="D9D9E3"/>
-          <w:right w:val="single" w:sz="2" w:space="1" w:color="D9D9E3"/>
+          <w:top w:val="single" w:color="D9D9E3" w:sz="2" w:space="1"/>
+          <w:left w:val="single" w:color="D9D9E3" w:sz="2" w:space="1"/>
+          <w:bottom w:val="single" w:color="D9D9E3" w:sz="2" w:space="1"/>
+          <w:right w:val="single" w:color="D9D9E3" w:sz="2" w:space="1"/>
         </w:pBdr>
         <w:tabs>
           <w:tab w:val="clear" w:pos="709"/>
-          <w:tab w:val="left" w:pos="709" w:leader="none"/>
+          <w:tab w:val="left" w:leader="none" w:pos="709"/>
         </w:tabs>
         <w:bidi w:val="0"/>
         <w:ind w:left="709" w:hanging="283"/>
@@ -231,7 +231,7 @@
         <w:t>A constructor that creates a new OpenAddrHashMap object with INITIAL_CAPACITY and a new UniversalHashingFunction object.</w:t>
       </w:r>
     </w:p>
-    <w:p>
+    <w:p xmlns:wp14="http://schemas.microsoft.com/office/word/2010/wordml" wp14:textId="77777777">
       <w:pPr>
         <w:pStyle w:val="TextBody"/>
         <w:numPr>
@@ -239,14 +239,14 @@
           <w:numId w:val="6"/>
         </w:numPr>
         <w:pBdr>
-          <w:top w:val="single" w:sz="2" w:space="1" w:color="D9D9E3"/>
-          <w:left w:val="single" w:sz="2" w:space="1" w:color="D9D9E3"/>
-          <w:bottom w:val="single" w:sz="2" w:space="1" w:color="D9D9E3"/>
-          <w:right w:val="single" w:sz="2" w:space="1" w:color="D9D9E3"/>
+          <w:top w:val="single" w:color="D9D9E3" w:sz="2" w:space="1"/>
+          <w:left w:val="single" w:color="D9D9E3" w:sz="2" w:space="1"/>
+          <w:bottom w:val="single" w:color="D9D9E3" w:sz="2" w:space="1"/>
+          <w:right w:val="single" w:color="D9D9E3" w:sz="2" w:space="1"/>
         </w:pBdr>
         <w:tabs>
           <w:tab w:val="clear" w:pos="709"/>
-          <w:tab w:val="left" w:pos="709" w:leader="none"/>
+          <w:tab w:val="left" w:leader="none" w:pos="709"/>
         </w:tabs>
         <w:bidi w:val="0"/>
         <w:ind w:left="709" w:hanging="283"/>
@@ -258,7 +258,7 @@
         <w:t>A private constructor that creates a new OpenAddrHashMap object with the specified length and a new UniversalHashingFunction object.</w:t>
       </w:r>
     </w:p>
-    <w:p>
+    <w:p xmlns:wp14="http://schemas.microsoft.com/office/word/2010/wordml" wp14:textId="77777777">
       <w:pPr>
         <w:pStyle w:val="TextBody"/>
         <w:numPr>
@@ -266,14 +266,14 @@
           <w:numId w:val="2"/>
         </w:numPr>
         <w:pBdr>
-          <w:top w:val="single" w:sz="2" w:space="1" w:color="D9D9E3"/>
-          <w:left w:val="single" w:sz="2" w:space="1" w:color="D9D9E3"/>
-          <w:bottom w:val="single" w:sz="2" w:space="1" w:color="D9D9E3"/>
-          <w:right w:val="single" w:sz="2" w:space="1" w:color="D9D9E3"/>
+          <w:top w:val="single" w:color="D9D9E3" w:sz="2" w:space="1"/>
+          <w:left w:val="single" w:color="D9D9E3" w:sz="2" w:space="1"/>
+          <w:bottom w:val="single" w:color="D9D9E3" w:sz="2" w:space="1"/>
+          <w:right w:val="single" w:color="D9D9E3" w:sz="2" w:space="1"/>
         </w:pBdr>
         <w:tabs>
           <w:tab w:val="clear" w:pos="709"/>
-          <w:tab w:val="left" w:pos="709" w:leader="none"/>
+          <w:tab w:val="left" w:leader="none" w:pos="709"/>
         </w:tabs>
         <w:bidi w:val="0"/>
         <w:ind w:left="709" w:hanging="283"/>
@@ -297,7 +297,7 @@
         <w:t>): stores a key-value pair in the hash map. This method first calls the rehashIfNeeded() method to ensure that the array has enough capacity to store the new key-value pair, and then calls the insert() method to store the key-value pair in the array.</w:t>
       </w:r>
     </w:p>
-    <w:p>
+    <w:p xmlns:wp14="http://schemas.microsoft.com/office/word/2010/wordml" wp14:textId="77777777">
       <w:pPr>
         <w:pStyle w:val="TextBody"/>
         <w:numPr>
@@ -305,14 +305,14 @@
           <w:numId w:val="2"/>
         </w:numPr>
         <w:pBdr>
-          <w:top w:val="single" w:sz="2" w:space="1" w:color="D9D9E3"/>
-          <w:left w:val="single" w:sz="2" w:space="1" w:color="D9D9E3"/>
-          <w:bottom w:val="single" w:sz="2" w:space="1" w:color="D9D9E3"/>
-          <w:right w:val="single" w:sz="2" w:space="1" w:color="D9D9E3"/>
+          <w:top w:val="single" w:color="D9D9E3" w:sz="2" w:space="1"/>
+          <w:left w:val="single" w:color="D9D9E3" w:sz="2" w:space="1"/>
+          <w:bottom w:val="single" w:color="D9D9E3" w:sz="2" w:space="1"/>
+          <w:right w:val="single" w:color="D9D9E3" w:sz="2" w:space="1"/>
         </w:pBdr>
         <w:tabs>
           <w:tab w:val="clear" w:pos="709"/>
-          <w:tab w:val="left" w:pos="709" w:leader="none"/>
+          <w:tab w:val="left" w:leader="none" w:pos="709"/>
         </w:tabs>
         <w:bidi w:val="0"/>
         <w:ind w:left="709" w:hanging="283"/>
@@ -336,7 +336,7 @@
         <w:t>): removes a key-value pair from the hash map if it exists. This method first calls the rehashIfNeeded() method and then uses the hash function to find the position of the key in the array. It stores the value of the key-value pair in a variable, sets the corresponding entry in the array to null, and decrements the size field. It then checks the elements next to the deleted one and relocates them if needed.</w:t>
       </w:r>
     </w:p>
-    <w:p>
+    <w:p xmlns:wp14="http://schemas.microsoft.com/office/word/2010/wordml" wp14:textId="77777777">
       <w:pPr>
         <w:pStyle w:val="TextBody"/>
         <w:numPr>
@@ -344,14 +344,14 @@
           <w:numId w:val="2"/>
         </w:numPr>
         <w:pBdr>
-          <w:top w:val="single" w:sz="2" w:space="1" w:color="D9D9E3"/>
-          <w:left w:val="single" w:sz="2" w:space="1" w:color="D9D9E3"/>
-          <w:bottom w:val="single" w:sz="2" w:space="1" w:color="D9D9E3"/>
-          <w:right w:val="single" w:sz="2" w:space="1" w:color="D9D9E3"/>
+          <w:top w:val="single" w:color="D9D9E3" w:sz="2" w:space="1"/>
+          <w:left w:val="single" w:color="D9D9E3" w:sz="2" w:space="1"/>
+          <w:bottom w:val="single" w:color="D9D9E3" w:sz="2" w:space="1"/>
+          <w:right w:val="single" w:color="D9D9E3" w:sz="2" w:space="1"/>
         </w:pBdr>
         <w:tabs>
           <w:tab w:val="clear" w:pos="709"/>
-          <w:tab w:val="left" w:pos="709" w:leader="none"/>
+          <w:tab w:val="left" w:leader="none" w:pos="709"/>
         </w:tabs>
         <w:bidi w:val="0"/>
         <w:ind w:left="709" w:hanging="283"/>
@@ -375,7 +375,7 @@
         <w:t xml:space="preserve"> the capacity of the old array and rehashes all the key-value pairs from the old array into the new array.</w:t>
       </w:r>
     </w:p>
-    <w:p>
+    <w:p xmlns:wp14="http://schemas.microsoft.com/office/word/2010/wordml" wp14:textId="77777777">
       <w:pPr>
         <w:pStyle w:val="TextBody"/>
         <w:numPr>
@@ -383,14 +383,14 @@
           <w:numId w:val="2"/>
         </w:numPr>
         <w:pBdr>
-          <w:top w:val="single" w:sz="2" w:space="1" w:color="D9D9E3"/>
-          <w:left w:val="single" w:sz="2" w:space="1" w:color="D9D9E3"/>
-          <w:bottom w:val="single" w:sz="2" w:space="1" w:color="D9D9E3"/>
-          <w:right w:val="single" w:sz="2" w:space="1" w:color="D9D9E3"/>
+          <w:top w:val="single" w:color="D9D9E3" w:sz="2" w:space="1"/>
+          <w:left w:val="single" w:color="D9D9E3" w:sz="2" w:space="1"/>
+          <w:bottom w:val="single" w:color="D9D9E3" w:sz="2" w:space="1"/>
+          <w:right w:val="single" w:color="D9D9E3" w:sz="2" w:space="1"/>
         </w:pBdr>
         <w:tabs>
           <w:tab w:val="clear" w:pos="709"/>
-          <w:tab w:val="left" w:pos="709" w:leader="none"/>
+          <w:tab w:val="left" w:leader="none" w:pos="709"/>
         </w:tabs>
         <w:bidi w:val="0"/>
         <w:ind w:left="709" w:hanging="283"/>
@@ -418,7 +418,7 @@
         <w:t>It also checks if the key already exist and if it does it overwrites the entry with the new value without incrementing the size.</w:t>
       </w:r>
     </w:p>
-    <w:p>
+    <w:p xmlns:wp14="http://schemas.microsoft.com/office/word/2010/wordml" wp14:textId="77777777">
       <w:pPr>
         <w:pStyle w:val="TextBody"/>
         <w:numPr>
@@ -426,14 +426,14 @@
           <w:numId w:val="2"/>
         </w:numPr>
         <w:pBdr>
-          <w:top w:val="single" w:sz="2" w:space="1" w:color="D9D9E3"/>
-          <w:left w:val="single" w:sz="2" w:space="1" w:color="D9D9E3"/>
-          <w:bottom w:val="single" w:sz="2" w:space="1" w:color="D9D9E3"/>
-          <w:right w:val="single" w:sz="2" w:space="1" w:color="D9D9E3"/>
+          <w:top w:val="single" w:color="D9D9E3" w:sz="2" w:space="1"/>
+          <w:left w:val="single" w:color="D9D9E3" w:sz="2" w:space="1"/>
+          <w:bottom w:val="single" w:color="D9D9E3" w:sz="2" w:space="1"/>
+          <w:right w:val="single" w:color="D9D9E3" w:sz="2" w:space="1"/>
         </w:pBdr>
         <w:tabs>
           <w:tab w:val="clear" w:pos="709"/>
-          <w:tab w:val="left" w:pos="709" w:leader="none"/>
+          <w:tab w:val="left" w:leader="none" w:pos="709"/>
         </w:tabs>
         <w:bidi w:val="0"/>
         <w:ind w:left="709" w:hanging="283"/>
@@ -445,7 +445,7 @@
         <w:t>V get(K key): searches for the given key and returns the value of the entry if it’s found else returns null.</w:t>
       </w:r>
     </w:p>
-    <w:p>
+    <w:p xmlns:wp14="http://schemas.microsoft.com/office/word/2010/wordml" wp14:textId="77777777">
       <w:pPr>
         <w:pStyle w:val="TextBody"/>
         <w:numPr>
@@ -453,14 +453,14 @@
           <w:numId w:val="2"/>
         </w:numPr>
         <w:pBdr>
-          <w:top w:val="single" w:sz="2" w:space="1" w:color="D9D9E3"/>
-          <w:left w:val="single" w:sz="2" w:space="1" w:color="D9D9E3"/>
-          <w:bottom w:val="single" w:sz="2" w:space="1" w:color="D9D9E3"/>
-          <w:right w:val="single" w:sz="2" w:space="1" w:color="D9D9E3"/>
+          <w:top w:val="single" w:color="D9D9E3" w:sz="2" w:space="1"/>
+          <w:left w:val="single" w:color="D9D9E3" w:sz="2" w:space="1"/>
+          <w:bottom w:val="single" w:color="D9D9E3" w:sz="2" w:space="1"/>
+          <w:right w:val="single" w:color="D9D9E3" w:sz="2" w:space="1"/>
         </w:pBdr>
         <w:tabs>
           <w:tab w:val="clear" w:pos="709"/>
-          <w:tab w:val="left" w:pos="709" w:leader="none"/>
+          <w:tab w:val="left" w:leader="none" w:pos="709"/>
         </w:tabs>
         <w:bidi w:val="0"/>
         <w:ind w:left="709" w:hanging="283"/>
@@ -472,7 +472,7 @@
         <w:t>boolean contains(K key):  searches for the given key and returns true if it’s found else returns false.</w:t>
       </w:r>
     </w:p>
-    <w:p>
+    <w:p xmlns:wp14="http://schemas.microsoft.com/office/word/2010/wordml" wp14:textId="77777777">
       <w:pPr>
         <w:pStyle w:val="TextBody"/>
         <w:numPr>
@@ -480,14 +480,14 @@
           <w:numId w:val="2"/>
         </w:numPr>
         <w:pBdr>
-          <w:top w:val="single" w:sz="2" w:space="1" w:color="D9D9E3"/>
-          <w:left w:val="single" w:sz="2" w:space="1" w:color="D9D9E3"/>
-          <w:bottom w:val="single" w:sz="2" w:space="1" w:color="D9D9E3"/>
-          <w:right w:val="single" w:sz="2" w:space="1" w:color="D9D9E3"/>
+          <w:top w:val="single" w:color="D9D9E3" w:sz="2" w:space="1"/>
+          <w:left w:val="single" w:color="D9D9E3" w:sz="2" w:space="1"/>
+          <w:bottom w:val="single" w:color="D9D9E3" w:sz="2" w:space="1"/>
+          <w:right w:val="single" w:color="D9D9E3" w:sz="2" w:space="1"/>
         </w:pBdr>
         <w:tabs>
           <w:tab w:val="clear" w:pos="709"/>
-          <w:tab w:val="left" w:pos="709" w:leader="none"/>
+          <w:tab w:val="left" w:leader="none" w:pos="709"/>
         </w:tabs>
         <w:bidi w:val="0"/>
         <w:ind w:left="709" w:hanging="283"/>
@@ -499,7 +499,7 @@
         <w:t>int size(): returns the size</w:t>
       </w:r>
     </w:p>
-    <w:p>
+    <w:p xmlns:wp14="http://schemas.microsoft.com/office/word/2010/wordml" wp14:textId="77777777">
       <w:pPr>
         <w:pStyle w:val="TextBody"/>
         <w:numPr>
@@ -507,14 +507,14 @@
           <w:numId w:val="2"/>
         </w:numPr>
         <w:pBdr>
-          <w:top w:val="single" w:sz="2" w:space="1" w:color="D9D9E3"/>
-          <w:left w:val="single" w:sz="2" w:space="1" w:color="D9D9E3"/>
-          <w:bottom w:val="single" w:sz="2" w:space="1" w:color="D9D9E3"/>
-          <w:right w:val="single" w:sz="2" w:space="1" w:color="D9D9E3"/>
+          <w:top w:val="single" w:color="D9D9E3" w:sz="2" w:space="1"/>
+          <w:left w:val="single" w:color="D9D9E3" w:sz="2" w:space="1"/>
+          <w:bottom w:val="single" w:color="D9D9E3" w:sz="2" w:space="1"/>
+          <w:right w:val="single" w:color="D9D9E3" w:sz="2" w:space="1"/>
         </w:pBdr>
         <w:tabs>
           <w:tab w:val="clear" w:pos="709"/>
-          <w:tab w:val="left" w:pos="709" w:leader="none"/>
+          <w:tab w:val="left" w:leader="none" w:pos="709"/>
         </w:tabs>
         <w:bidi w:val="0"/>
         <w:ind w:left="709" w:hanging="283"/>
@@ -526,7 +526,7 @@
         <w:t>boolean isEmpty(): returns true if size = 0 else return false.</w:t>
       </w:r>
     </w:p>
-    <w:p>
+    <w:p xmlns:wp14="http://schemas.microsoft.com/office/word/2010/wordml" wp14:textId="77777777">
       <w:pPr>
         <w:pStyle w:val="TextBody"/>
         <w:numPr>
@@ -534,14 +534,14 @@
           <w:numId w:val="2"/>
         </w:numPr>
         <w:pBdr>
-          <w:top w:val="single" w:sz="2" w:space="1" w:color="D9D9E3"/>
-          <w:left w:val="single" w:sz="2" w:space="1" w:color="D9D9E3"/>
-          <w:bottom w:val="single" w:sz="2" w:space="1" w:color="D9D9E3"/>
-          <w:right w:val="single" w:sz="2" w:space="1" w:color="D9D9E3"/>
+          <w:top w:val="single" w:color="D9D9E3" w:sz="2" w:space="1"/>
+          <w:left w:val="single" w:color="D9D9E3" w:sz="2" w:space="1"/>
+          <w:bottom w:val="single" w:color="D9D9E3" w:sz="2" w:space="1"/>
+          <w:right w:val="single" w:color="D9D9E3" w:sz="2" w:space="1"/>
         </w:pBdr>
         <w:tabs>
           <w:tab w:val="clear" w:pos="709"/>
-          <w:tab w:val="left" w:pos="709" w:leader="none"/>
+          <w:tab w:val="left" w:leader="none" w:pos="709"/>
         </w:tabs>
         <w:bidi w:val="0"/>
         <w:ind w:left="709" w:hanging="283"/>
@@ -553,7 +553,7 @@
         <w:t xml:space="preserve">void clear(): assigns a new array with the default capacity for the hashMap and a new hashFunction and thus deletets all current elements stored </w:t>
       </w:r>
     </w:p>
-    <w:p>
+    <w:p xmlns:wp14="http://schemas.microsoft.com/office/word/2010/wordml" wp14:textId="77777777">
       <w:pPr>
         <w:pStyle w:val="TextBody"/>
         <w:numPr>
@@ -561,14 +561,14 @@
           <w:numId w:val="2"/>
         </w:numPr>
         <w:pBdr>
-          <w:top w:val="single" w:sz="2" w:space="1" w:color="D9D9E3"/>
-          <w:left w:val="single" w:sz="2" w:space="1" w:color="D9D9E3"/>
-          <w:bottom w:val="single" w:sz="2" w:space="1" w:color="D9D9E3"/>
-          <w:right w:val="single" w:sz="2" w:space="1" w:color="D9D9E3"/>
+          <w:top w:val="single" w:color="D9D9E3" w:sz="2" w:space="1"/>
+          <w:left w:val="single" w:color="D9D9E3" w:sz="2" w:space="1"/>
+          <w:bottom w:val="single" w:color="D9D9E3" w:sz="2" w:space="1"/>
+          <w:right w:val="single" w:color="D9D9E3" w:sz="2" w:space="1"/>
         </w:pBdr>
         <w:tabs>
           <w:tab w:val="clear" w:pos="709"/>
-          <w:tab w:val="left" w:pos="709" w:leader="none"/>
+          <w:tab w:val="left" w:leader="none" w:pos="709"/>
         </w:tabs>
         <w:bidi w:val="0"/>
         <w:ind w:left="709" w:hanging="283"/>
@@ -580,14 +580,14 @@
         <w:t>Iterator&lt;Entry&lt;K, V&gt;&gt; iterator(): return a new HashMapIterator Object made exclusively for this hashMap</w:t>
       </w:r>
     </w:p>
-    <w:p>
+    <w:p xmlns:wp14="http://schemas.microsoft.com/office/word/2010/wordml" wp14:textId="77777777">
       <w:pPr>
         <w:pStyle w:val="TextBody"/>
         <w:pBdr>
-          <w:top w:val="single" w:sz="2" w:space="1" w:color="D9D9E3"/>
-          <w:left w:val="single" w:sz="2" w:space="1" w:color="D9D9E3"/>
-          <w:bottom w:val="single" w:sz="2" w:space="1" w:color="D9D9E3"/>
-          <w:right w:val="single" w:sz="2" w:space="1" w:color="D9D9E3"/>
+          <w:top w:val="single" w:color="D9D9E3" w:sz="2" w:space="1"/>
+          <w:left w:val="single" w:color="D9D9E3" w:sz="2" w:space="1"/>
+          <w:bottom w:val="single" w:color="D9D9E3" w:sz="2" w:space="1"/>
+          <w:right w:val="single" w:color="D9D9E3" w:sz="2" w:space="1"/>
         </w:pBdr>
         <w:bidi w:val="0"/>
         <w:jc w:val="left"/>
@@ -598,7 +598,7 @@
         <w:t>The OpenAddrHashMap class also has the following inner classes:</w:t>
       </w:r>
     </w:p>
-    <w:p>
+    <w:p xmlns:wp14="http://schemas.microsoft.com/office/word/2010/wordml" wp14:textId="77777777">
       <w:pPr>
         <w:pStyle w:val="TextBody"/>
         <w:numPr>
@@ -606,14 +606,14 @@
           <w:numId w:val="4"/>
         </w:numPr>
         <w:pBdr>
-          <w:top w:val="single" w:sz="2" w:space="1" w:color="D9D9E3"/>
-          <w:left w:val="single" w:sz="2" w:space="1" w:color="D9D9E3"/>
-          <w:bottom w:val="single" w:sz="2" w:space="1" w:color="D9D9E3"/>
-          <w:right w:val="single" w:sz="2" w:space="1" w:color="D9D9E3"/>
+          <w:top w:val="single" w:color="D9D9E3" w:sz="2" w:space="1"/>
+          <w:left w:val="single" w:color="D9D9E3" w:sz="2" w:space="1"/>
+          <w:bottom w:val="single" w:color="D9D9E3" w:sz="2" w:space="1"/>
+          <w:right w:val="single" w:color="D9D9E3" w:sz="2" w:space="1"/>
         </w:pBdr>
         <w:tabs>
           <w:tab w:val="clear" w:pos="709"/>
-          <w:tab w:val="left" w:pos="709" w:leader="none"/>
+          <w:tab w:val="left" w:leader="none" w:pos="709"/>
         </w:tabs>
         <w:bidi w:val="0"/>
         <w:ind w:left="709" w:hanging="283"/>
@@ -625,7 +625,7 @@
         <w:t>The EntryImpl class is a private inner class that implements the Entry interface. It has two fields for the key and value and a constructor that takes the key and value as arguments and stores them in the fields. It has getKey() and getValue() methods that return the key and value, respectively.</w:t>
       </w:r>
     </w:p>
-    <w:p>
+    <w:p xmlns:wp14="http://schemas.microsoft.com/office/word/2010/wordml" wp14:textId="77777777">
       <w:pPr>
         <w:pStyle w:val="TextBody"/>
         <w:numPr>
@@ -633,14 +633,14 @@
           <w:numId w:val="4"/>
         </w:numPr>
         <w:pBdr>
-          <w:top w:val="single" w:sz="2" w:space="1" w:color="D9D9E3"/>
-          <w:left w:val="single" w:sz="2" w:space="1" w:color="D9D9E3"/>
-          <w:bottom w:val="single" w:sz="2" w:space="1" w:color="D9D9E3"/>
-          <w:right w:val="single" w:sz="2" w:space="1" w:color="D9D9E3"/>
+          <w:top w:val="single" w:color="D9D9E3" w:sz="2" w:space="1"/>
+          <w:left w:val="single" w:color="D9D9E3" w:sz="2" w:space="1"/>
+          <w:bottom w:val="single" w:color="D9D9E3" w:sz="2" w:space="1"/>
+          <w:right w:val="single" w:color="D9D9E3" w:sz="2" w:space="1"/>
         </w:pBdr>
         <w:tabs>
           <w:tab w:val="clear" w:pos="709"/>
-          <w:tab w:val="left" w:pos="709" w:leader="none"/>
+          <w:tab w:val="left" w:leader="none" w:pos="709"/>
         </w:tabs>
         <w:bidi w:val="0"/>
         <w:ind w:left="709" w:hanging="283"/>
@@ -691,44 +691,950 @@
         <w:t xml:space="preserve"> </w:t>
       </w:r>
     </w:p>
-    <w:p>
+    <w:p xmlns:wp14="http://schemas.microsoft.com/office/word/2010/wordml" wp14:textId="187933D6">
+      <w:pPr>
+        <w:pStyle w:val="Normal"/>
+        <w:bidi w:val="0"/>
+        <w:jc w:val="left"/>
+      </w:pPr>
+    </w:p>
+    <w:p xmlns:wp14="http://schemas.microsoft.com/office/word/2010/wordml" wp14:textId="43D9D629">
+      <w:pPr>
+        <w:pStyle w:val="Normal"/>
+        <w:bidi w:val="0"/>
+        <w:jc w:val="left"/>
+      </w:pPr>
+      <w:r>
+        <w:rPr/>
+        <w:t>---------------------------------------------------------------------------------------------------------------------------</w:t>
+      </w:r>
+    </w:p>
+    <w:p xmlns:wp14="http://schemas.microsoft.com/office/word/2010/wordml" wp14:textId="77777777">
+      <w:pPr>
+        <w:pStyle w:val="Normal"/>
+        <w:bidi w:val="0"/>
+        <w:jc w:val="left"/>
+      </w:pPr>
+    </w:p>
+    <w:p xmlns:wp14="http://schemas.microsoft.com/office/word/2010/wordml" wp14:textId="093CFD39">
+      <w:pPr>
+        <w:bidi w:val="0"/>
+      </w:pPr>
+      <w:r>
+        <w:rPr>
+          <w:b w:val="0"/>
+          <w:bCs w:val="0"/>
+          <w:i w:val="0"/>
+          <w:iCs w:val="0"/>
+          <w:caps w:val="0"/>
+          <w:smallCaps w:val="0"/>
+          <w:noProof w:val="0"/>
+          <w:color w:val="374151"/>
+          <w:sz w:val="24"/>
+          <w:szCs w:val="24"/>
+          <w:lang w:val="en-US"/>
+        </w:rPr>
+        <w:t>The UniversalHashingFunction class is a Java class that provides a method for hashing objects in a hash map.</w:t>
+      </w:r>
+    </w:p>
+    <w:p xmlns:wp14="http://schemas.microsoft.com/office/word/2010/wordml" wp14:textId="381F691C">
       <w:pPr>
         <w:pStyle w:val="TextBody"/>
-        <w:bidi w:val="0"/>
-        <w:jc w:val="left"/>
-        <w:rPr/>
-      </w:pPr>
-      <w:r>
-        <w:rPr/>
-      </w:r>
-    </w:p>
-    <w:p>
+        <w:pBdr>
+          <w:top w:val="single" w:color="D9D9E3" w:sz="2" w:space="1"/>
+          <w:left w:val="single" w:color="D9D9E3" w:sz="2" w:space="1"/>
+          <w:bottom w:val="single" w:color="D9D9E3" w:sz="2" w:space="1"/>
+          <w:right w:val="single" w:color="D9D9E3" w:sz="2" w:space="1"/>
+        </w:pBdr>
+        <w:bidi w:val="0"/>
+        <w:jc w:val="left"/>
+      </w:pPr>
+      <w:r>
+        <w:rPr/>
+        <w:t xml:space="preserve">The </w:t>
+      </w:r>
+      <w:r>
+        <w:rPr>
+          <w:b w:val="0"/>
+          <w:bCs w:val="0"/>
+          <w:i w:val="0"/>
+          <w:iCs w:val="0"/>
+          <w:caps w:val="0"/>
+          <w:smallCaps w:val="0"/>
+          <w:noProof w:val="0"/>
+          <w:color w:val="374151"/>
+          <w:sz w:val="24"/>
+          <w:szCs w:val="24"/>
+          <w:lang w:val="en-US"/>
+        </w:rPr>
+        <w:t xml:space="preserve">UniversalHashingFunction </w:t>
+      </w:r>
+      <w:r>
+        <w:rPr/>
+        <w:t>class has the following fields</w:t>
+      </w:r>
+      <w:r>
+        <w:rPr>
+          <w:b w:val="0"/>
+          <w:bCs w:val="0"/>
+          <w:i w:val="0"/>
+          <w:iCs w:val="0"/>
+          <w:caps w:val="0"/>
+          <w:smallCaps w:val="0"/>
+          <w:noProof w:val="0"/>
+          <w:color w:val="374151"/>
+          <w:sz w:val="24"/>
+          <w:szCs w:val="24"/>
+          <w:lang w:val="en-US"/>
+        </w:rPr>
+        <w:t>:</w:t>
+      </w:r>
+    </w:p>
+    <w:p xmlns:wp14="http://schemas.microsoft.com/office/word/2010/wordml" wp14:textId="353FDAA6">
+      <w:pPr>
+        <w:pStyle w:val="ListParagraph"/>
+        <w:numPr>
+          <w:ilvl w:val="0"/>
+          <w:numId w:val="1"/>
+        </w:numPr>
+        <w:bidi w:val="0"/>
+        <w:rPr>
+          <w:b w:val="0"/>
+          <w:bCs w:val="0"/>
+          <w:i w:val="0"/>
+          <w:iCs w:val="0"/>
+          <w:caps w:val="0"/>
+          <w:smallCaps w:val="0"/>
+          <w:noProof w:val="0"/>
+          <w:color w:val="374151"/>
+          <w:sz w:val="24"/>
+          <w:szCs w:val="24"/>
+          <w:lang w:val="en-US"/>
+        </w:rPr>
+      </w:pPr>
+      <w:r>
+        <w:rPr>
+          <w:rFonts w:ascii="Consolas" w:hAnsi="Consolas" w:eastAsia="Consolas" w:cs="Consolas"/>
+          <w:b w:val="1"/>
+          <w:bCs w:val="1"/>
+          <w:i w:val="0"/>
+          <w:iCs w:val="0"/>
+          <w:caps w:val="0"/>
+          <w:smallCaps w:val="0"/>
+          <w:noProof w:val="0"/>
+          <w:color w:val="374151"/>
+          <w:sz w:val="24"/>
+          <w:szCs w:val="24"/>
+          <w:lang w:val="en-US"/>
+        </w:rPr>
+        <w:t>DEFAULT_SEED</w:t>
+      </w:r>
+      <w:r>
+        <w:rPr>
+          <w:b w:val="0"/>
+          <w:bCs w:val="0"/>
+          <w:i w:val="0"/>
+          <w:iCs w:val="0"/>
+          <w:caps w:val="0"/>
+          <w:smallCaps w:val="0"/>
+          <w:noProof w:val="0"/>
+          <w:color w:val="374151"/>
+          <w:sz w:val="24"/>
+          <w:szCs w:val="24"/>
+          <w:lang w:val="en-US"/>
+        </w:rPr>
+        <w:t>: a public constant that can be used as a default seed for the random number generator.</w:t>
+      </w:r>
+    </w:p>
+    <w:p xmlns:wp14="http://schemas.microsoft.com/office/word/2010/wordml" wp14:textId="664E5375">
+      <w:pPr>
+        <w:pStyle w:val="ListParagraph"/>
+        <w:numPr>
+          <w:ilvl w:val="0"/>
+          <w:numId w:val="1"/>
+        </w:numPr>
+        <w:bidi w:val="0"/>
+        <w:rPr>
+          <w:b w:val="0"/>
+          <w:bCs w:val="0"/>
+          <w:i w:val="0"/>
+          <w:iCs w:val="0"/>
+          <w:caps w:val="0"/>
+          <w:smallCaps w:val="0"/>
+          <w:noProof w:val="0"/>
+          <w:color w:val="374151"/>
+          <w:sz w:val="24"/>
+          <w:szCs w:val="24"/>
+          <w:lang w:val="en-US"/>
+        </w:rPr>
+      </w:pPr>
+      <w:r>
+        <w:rPr>
+          <w:rFonts w:ascii="Consolas" w:hAnsi="Consolas" w:eastAsia="Consolas" w:cs="Consolas"/>
+          <w:b w:val="1"/>
+          <w:bCs w:val="1"/>
+          <w:i w:val="0"/>
+          <w:iCs w:val="0"/>
+          <w:caps w:val="0"/>
+          <w:smallCaps w:val="0"/>
+          <w:noProof w:val="0"/>
+          <w:color w:val="374151"/>
+          <w:sz w:val="24"/>
+          <w:szCs w:val="24"/>
+          <w:lang w:val="en-US"/>
+        </w:rPr>
+        <w:t>DEFAULT_INPUT_BITS</w:t>
+      </w:r>
+      <w:r>
+        <w:rPr>
+          <w:b w:val="0"/>
+          <w:bCs w:val="0"/>
+          <w:i w:val="0"/>
+          <w:iCs w:val="0"/>
+          <w:caps w:val="0"/>
+          <w:smallCaps w:val="0"/>
+          <w:noProof w:val="0"/>
+          <w:color w:val="374151"/>
+          <w:sz w:val="24"/>
+          <w:szCs w:val="24"/>
+          <w:lang w:val="en-US"/>
+        </w:rPr>
+        <w:t>: a private constant that is used as the default width of the input array.</w:t>
+      </w:r>
+    </w:p>
+    <w:p xmlns:wp14="http://schemas.microsoft.com/office/word/2010/wordml" wp14:textId="0C472770">
+      <w:pPr>
+        <w:pStyle w:val="ListParagraph"/>
+        <w:numPr>
+          <w:ilvl w:val="0"/>
+          <w:numId w:val="1"/>
+        </w:numPr>
+        <w:bidi w:val="0"/>
+        <w:rPr>
+          <w:b w:val="0"/>
+          <w:bCs w:val="0"/>
+          <w:i w:val="0"/>
+          <w:iCs w:val="0"/>
+          <w:caps w:val="0"/>
+          <w:smallCaps w:val="0"/>
+          <w:noProof w:val="0"/>
+          <w:color w:val="374151"/>
+          <w:sz w:val="24"/>
+          <w:szCs w:val="24"/>
+          <w:lang w:val="en-US"/>
+        </w:rPr>
+      </w:pPr>
+      <w:r>
+        <w:rPr>
+          <w:rFonts w:ascii="Consolas" w:hAnsi="Consolas" w:eastAsia="Consolas" w:cs="Consolas"/>
+          <w:b w:val="1"/>
+          <w:bCs w:val="1"/>
+          <w:i w:val="0"/>
+          <w:iCs w:val="0"/>
+          <w:caps w:val="0"/>
+          <w:smallCaps w:val="0"/>
+          <w:noProof w:val="0"/>
+          <w:color w:val="374151"/>
+          <w:sz w:val="24"/>
+          <w:szCs w:val="24"/>
+          <w:lang w:val="en-US"/>
+        </w:rPr>
+        <w:t>EXCLUSIVE_UPPER_BOUND</w:t>
+      </w:r>
+      <w:r>
+        <w:rPr>
+          <w:b w:val="0"/>
+          <w:bCs w:val="0"/>
+          <w:i w:val="0"/>
+          <w:iCs w:val="0"/>
+          <w:caps w:val="0"/>
+          <w:smallCaps w:val="0"/>
+          <w:noProof w:val="0"/>
+          <w:color w:val="374151"/>
+          <w:sz w:val="24"/>
+          <w:szCs w:val="24"/>
+          <w:lang w:val="en-US"/>
+        </w:rPr>
+        <w:t>: a private constant that is used as the exclusive upper bound for the random number generator.</w:t>
+      </w:r>
+    </w:p>
+    <w:p xmlns:wp14="http://schemas.microsoft.com/office/word/2010/wordml" wp14:textId="481E5DFA">
+      <w:pPr>
+        <w:pStyle w:val="ListParagraph"/>
+        <w:numPr>
+          <w:ilvl w:val="0"/>
+          <w:numId w:val="1"/>
+        </w:numPr>
+        <w:bidi w:val="0"/>
+        <w:rPr>
+          <w:b w:val="0"/>
+          <w:bCs w:val="0"/>
+          <w:i w:val="0"/>
+          <w:iCs w:val="0"/>
+          <w:caps w:val="0"/>
+          <w:smallCaps w:val="0"/>
+          <w:noProof w:val="0"/>
+          <w:color w:val="374151"/>
+          <w:sz w:val="24"/>
+          <w:szCs w:val="24"/>
+          <w:lang w:val="en-US"/>
+        </w:rPr>
+      </w:pPr>
+      <w:r>
+        <w:rPr>
+          <w:rFonts w:ascii="Consolas" w:hAnsi="Consolas" w:eastAsia="Consolas" w:cs="Consolas"/>
+          <w:b w:val="1"/>
+          <w:bCs w:val="1"/>
+          <w:i w:val="0"/>
+          <w:iCs w:val="0"/>
+          <w:caps w:val="0"/>
+          <w:smallCaps w:val="0"/>
+          <w:noProof w:val="0"/>
+          <w:color w:val="374151"/>
+          <w:sz w:val="24"/>
+          <w:szCs w:val="24"/>
+          <w:lang w:val="en-US"/>
+        </w:rPr>
+        <w:t>arrayFunction</w:t>
+      </w:r>
+      <w:r>
+        <w:rPr>
+          <w:b w:val="0"/>
+          <w:bCs w:val="0"/>
+          <w:i w:val="0"/>
+          <w:iCs w:val="0"/>
+          <w:caps w:val="0"/>
+          <w:smallCaps w:val="0"/>
+          <w:noProof w:val="0"/>
+          <w:color w:val="374151"/>
+          <w:sz w:val="24"/>
+          <w:szCs w:val="24"/>
+          <w:lang w:val="en-US"/>
+        </w:rPr>
+        <w:t>: an array of integers that is used to store the array used for the actual hashing.</w:t>
+      </w:r>
+    </w:p>
+    <w:p xmlns:wp14="http://schemas.microsoft.com/office/word/2010/wordml" wp14:textId="52267FA1">
+      <w:pPr>
+        <w:pStyle w:val="ListParagraph"/>
+        <w:numPr>
+          <w:ilvl w:val="0"/>
+          <w:numId w:val="1"/>
+        </w:numPr>
+        <w:bidi w:val="0"/>
+        <w:rPr>
+          <w:b w:val="0"/>
+          <w:bCs w:val="0"/>
+          <w:i w:val="0"/>
+          <w:iCs w:val="0"/>
+          <w:caps w:val="0"/>
+          <w:smallCaps w:val="0"/>
+          <w:noProof w:val="0"/>
+          <w:color w:val="374151"/>
+          <w:sz w:val="24"/>
+          <w:szCs w:val="24"/>
+          <w:lang w:val="en-US"/>
+        </w:rPr>
+      </w:pPr>
+      <w:r>
+        <w:rPr>
+          <w:rFonts w:ascii="Consolas" w:hAnsi="Consolas" w:eastAsia="Consolas" w:cs="Consolas"/>
+          <w:b w:val="1"/>
+          <w:bCs w:val="1"/>
+          <w:i w:val="0"/>
+          <w:iCs w:val="0"/>
+          <w:caps w:val="0"/>
+          <w:smallCaps w:val="0"/>
+          <w:noProof w:val="0"/>
+          <w:color w:val="374151"/>
+          <w:sz w:val="24"/>
+          <w:szCs w:val="24"/>
+          <w:lang w:val="en-US"/>
+        </w:rPr>
+        <w:t>random</w:t>
+      </w:r>
+      <w:r>
+        <w:rPr>
+          <w:b w:val="0"/>
+          <w:bCs w:val="0"/>
+          <w:i w:val="0"/>
+          <w:iCs w:val="0"/>
+          <w:caps w:val="0"/>
+          <w:smallCaps w:val="0"/>
+          <w:noProof w:val="0"/>
+          <w:color w:val="374151"/>
+          <w:sz w:val="24"/>
+          <w:szCs w:val="24"/>
+          <w:lang w:val="en-US"/>
+        </w:rPr>
+        <w:t xml:space="preserve">: an instance of the </w:t>
+      </w:r>
+      <w:r>
+        <w:rPr>
+          <w:rFonts w:ascii="Consolas" w:hAnsi="Consolas" w:eastAsia="Consolas" w:cs="Consolas"/>
+          <w:b w:val="1"/>
+          <w:bCs w:val="1"/>
+          <w:i w:val="0"/>
+          <w:iCs w:val="0"/>
+          <w:caps w:val="0"/>
+          <w:smallCaps w:val="0"/>
+          <w:noProof w:val="0"/>
+          <w:color w:val="374151"/>
+          <w:sz w:val="24"/>
+          <w:szCs w:val="24"/>
+          <w:lang w:val="en-US"/>
+        </w:rPr>
+        <w:t>Random</w:t>
+      </w:r>
+      <w:r>
+        <w:rPr>
+          <w:b w:val="0"/>
+          <w:bCs w:val="0"/>
+          <w:i w:val="0"/>
+          <w:iCs w:val="0"/>
+          <w:caps w:val="0"/>
+          <w:smallCaps w:val="0"/>
+          <w:noProof w:val="0"/>
+          <w:color w:val="374151"/>
+          <w:sz w:val="24"/>
+          <w:szCs w:val="24"/>
+          <w:lang w:val="en-US"/>
+        </w:rPr>
+        <w:t xml:space="preserve"> class, used to generate random numbers.</w:t>
+      </w:r>
+    </w:p>
+    <w:p xmlns:wp14="http://schemas.microsoft.com/office/word/2010/wordml" wp14:textId="43D4851E">
+      <w:pPr>
+        <w:pStyle w:val="ListParagraph"/>
+        <w:numPr>
+          <w:ilvl w:val="0"/>
+          <w:numId w:val="1"/>
+        </w:numPr>
+        <w:bidi w:val="0"/>
+        <w:rPr>
+          <w:b w:val="0"/>
+          <w:bCs w:val="0"/>
+          <w:i w:val="0"/>
+          <w:iCs w:val="0"/>
+          <w:caps w:val="0"/>
+          <w:smallCaps w:val="0"/>
+          <w:noProof w:val="0"/>
+          <w:color w:val="374151"/>
+          <w:sz w:val="24"/>
+          <w:szCs w:val="24"/>
+          <w:lang w:val="en-US"/>
+        </w:rPr>
+      </w:pPr>
+      <w:r>
+        <w:rPr>
+          <w:rFonts w:ascii="Consolas" w:hAnsi="Consolas" w:eastAsia="Consolas" w:cs="Consolas"/>
+          <w:b w:val="1"/>
+          <w:bCs w:val="1"/>
+          <w:i w:val="0"/>
+          <w:iCs w:val="0"/>
+          <w:caps w:val="0"/>
+          <w:smallCaps w:val="0"/>
+          <w:noProof w:val="0"/>
+          <w:color w:val="374151"/>
+          <w:sz w:val="24"/>
+          <w:szCs w:val="24"/>
+          <w:lang w:val="en-US"/>
+        </w:rPr>
+        <w:t>b</w:t>
+      </w:r>
+      <w:r>
+        <w:rPr>
+          <w:b w:val="0"/>
+          <w:bCs w:val="0"/>
+          <w:i w:val="0"/>
+          <w:iCs w:val="0"/>
+          <w:caps w:val="0"/>
+          <w:smallCaps w:val="0"/>
+          <w:noProof w:val="0"/>
+          <w:color w:val="374151"/>
+          <w:sz w:val="24"/>
+          <w:szCs w:val="24"/>
+          <w:lang w:val="en-US"/>
+        </w:rPr>
+        <w:t xml:space="preserve">: a private field that stores the length of the </w:t>
+      </w:r>
+      <w:r>
+        <w:rPr>
+          <w:rFonts w:ascii="Consolas" w:hAnsi="Consolas" w:eastAsia="Consolas" w:cs="Consolas"/>
+          <w:b w:val="1"/>
+          <w:bCs w:val="1"/>
+          <w:i w:val="0"/>
+          <w:iCs w:val="0"/>
+          <w:caps w:val="0"/>
+          <w:smallCaps w:val="0"/>
+          <w:noProof w:val="0"/>
+          <w:color w:val="374151"/>
+          <w:sz w:val="24"/>
+          <w:szCs w:val="24"/>
+          <w:lang w:val="en-US"/>
+        </w:rPr>
+        <w:t>arrayFunction</w:t>
+      </w:r>
+      <w:r>
+        <w:rPr>
+          <w:b w:val="0"/>
+          <w:bCs w:val="0"/>
+          <w:i w:val="0"/>
+          <w:iCs w:val="0"/>
+          <w:caps w:val="0"/>
+          <w:smallCaps w:val="0"/>
+          <w:noProof w:val="0"/>
+          <w:color w:val="374151"/>
+          <w:sz w:val="24"/>
+          <w:szCs w:val="24"/>
+          <w:lang w:val="en-US"/>
+        </w:rPr>
+        <w:t xml:space="preserve"> array.</w:t>
+      </w:r>
+    </w:p>
+    <w:p xmlns:wp14="http://schemas.microsoft.com/office/word/2010/wordml" wp14:textId="27AF4A7C">
+      <w:pPr>
+        <w:pStyle w:val="ListParagraph"/>
+        <w:numPr>
+          <w:ilvl w:val="0"/>
+          <w:numId w:val="1"/>
+        </w:numPr>
+        <w:bidi w:val="0"/>
+        <w:rPr>
+          <w:b w:val="0"/>
+          <w:bCs w:val="0"/>
+          <w:i w:val="0"/>
+          <w:iCs w:val="0"/>
+          <w:caps w:val="0"/>
+          <w:smallCaps w:val="0"/>
+          <w:noProof w:val="0"/>
+          <w:color w:val="374151"/>
+          <w:sz w:val="24"/>
+          <w:szCs w:val="24"/>
+          <w:lang w:val="en-US"/>
+        </w:rPr>
+      </w:pPr>
+      <w:r>
+        <w:rPr>
+          <w:rFonts w:ascii="Consolas" w:hAnsi="Consolas" w:eastAsia="Consolas" w:cs="Consolas"/>
+          <w:b w:val="1"/>
+          <w:bCs w:val="1"/>
+          <w:i w:val="0"/>
+          <w:iCs w:val="0"/>
+          <w:caps w:val="0"/>
+          <w:smallCaps w:val="0"/>
+          <w:noProof w:val="0"/>
+          <w:color w:val="374151"/>
+          <w:sz w:val="24"/>
+          <w:szCs w:val="24"/>
+          <w:lang w:val="en-US"/>
+        </w:rPr>
+        <w:t>u</w:t>
+      </w:r>
+      <w:r>
+        <w:rPr>
+          <w:b w:val="0"/>
+          <w:bCs w:val="0"/>
+          <w:i w:val="0"/>
+          <w:iCs w:val="0"/>
+          <w:caps w:val="0"/>
+          <w:smallCaps w:val="0"/>
+          <w:noProof w:val="0"/>
+          <w:color w:val="374151"/>
+          <w:sz w:val="24"/>
+          <w:szCs w:val="24"/>
+          <w:lang w:val="en-US"/>
+        </w:rPr>
+        <w:t xml:space="preserve">: a private field that stores the width of the </w:t>
+      </w:r>
+      <w:r>
+        <w:rPr>
+          <w:rFonts w:ascii="Consolas" w:hAnsi="Consolas" w:eastAsia="Consolas" w:cs="Consolas"/>
+          <w:b w:val="1"/>
+          <w:bCs w:val="1"/>
+          <w:i w:val="0"/>
+          <w:iCs w:val="0"/>
+          <w:caps w:val="0"/>
+          <w:smallCaps w:val="0"/>
+          <w:noProof w:val="0"/>
+          <w:color w:val="374151"/>
+          <w:sz w:val="24"/>
+          <w:szCs w:val="24"/>
+          <w:lang w:val="en-US"/>
+        </w:rPr>
+        <w:t>arrayFunction</w:t>
+      </w:r>
+      <w:r>
+        <w:rPr>
+          <w:b w:val="0"/>
+          <w:bCs w:val="0"/>
+          <w:i w:val="0"/>
+          <w:iCs w:val="0"/>
+          <w:caps w:val="0"/>
+          <w:smallCaps w:val="0"/>
+          <w:noProof w:val="0"/>
+          <w:color w:val="374151"/>
+          <w:sz w:val="24"/>
+          <w:szCs w:val="24"/>
+          <w:lang w:val="en-US"/>
+        </w:rPr>
+        <w:t xml:space="preserve"> array.</w:t>
+      </w:r>
+    </w:p>
+    <w:p xmlns:wp14="http://schemas.microsoft.com/office/word/2010/wordml" wp14:textId="7B4936AD">
+      <w:pPr>
+        <w:pStyle w:val="TextBody"/>
+        <w:pBdr>
+          <w:top w:val="single" w:color="D9D9E3" w:sz="2" w:space="1"/>
+          <w:left w:val="single" w:color="D9D9E3" w:sz="2" w:space="1"/>
+          <w:bottom w:val="single" w:color="D9D9E3" w:sz="2" w:space="1"/>
+          <w:right w:val="single" w:color="D9D9E3" w:sz="2" w:space="1"/>
+        </w:pBdr>
+        <w:bidi w:val="0"/>
+        <w:jc w:val="left"/>
+      </w:pPr>
+    </w:p>
+    <w:p xmlns:wp14="http://schemas.microsoft.com/office/word/2010/wordml" wp14:textId="108183B2">
+      <w:pPr>
+        <w:pStyle w:val="TextBody"/>
+        <w:pBdr>
+          <w:top w:val="single" w:color="D9D9E3" w:sz="2" w:space="1"/>
+          <w:left w:val="single" w:color="D9D9E3" w:sz="2" w:space="1"/>
+          <w:bottom w:val="single" w:color="D9D9E3" w:sz="2" w:space="1"/>
+          <w:right w:val="single" w:color="D9D9E3" w:sz="2" w:space="1"/>
+        </w:pBdr>
+        <w:bidi w:val="0"/>
+        <w:jc w:val="left"/>
+      </w:pPr>
+      <w:r>
+        <w:rPr/>
+        <w:t>It has the following methods:</w:t>
+      </w:r>
+    </w:p>
+    <w:p xmlns:wp14="http://schemas.microsoft.com/office/word/2010/wordml" wp14:textId="600E79FD">
+      <w:pPr>
+        <w:pStyle w:val="ListParagraph"/>
+        <w:numPr>
+          <w:ilvl w:val="0"/>
+          <w:numId w:val="1"/>
+        </w:numPr>
+        <w:bidi w:val="0"/>
+        <w:rPr>
+          <w:b w:val="0"/>
+          <w:bCs w:val="0"/>
+          <w:i w:val="0"/>
+          <w:iCs w:val="0"/>
+          <w:caps w:val="0"/>
+          <w:smallCaps w:val="0"/>
+          <w:noProof w:val="0"/>
+          <w:color w:val="374151"/>
+          <w:sz w:val="24"/>
+          <w:szCs w:val="24"/>
+          <w:lang w:val="en-US"/>
+        </w:rPr>
+      </w:pPr>
+      <w:r>
+        <w:rPr>
+          <w:rFonts w:ascii="Consolas" w:hAnsi="Consolas" w:eastAsia="Consolas" w:cs="Consolas"/>
+          <w:b w:val="1"/>
+          <w:bCs w:val="1"/>
+          <w:i w:val="0"/>
+          <w:iCs w:val="0"/>
+          <w:caps w:val="0"/>
+          <w:smallCaps w:val="0"/>
+          <w:noProof w:val="0"/>
+          <w:color w:val="374151"/>
+          <w:sz w:val="24"/>
+          <w:szCs w:val="24"/>
+          <w:lang w:val="en-US"/>
+        </w:rPr>
+        <w:t>UniversalHashingFunction(int b)</w:t>
+      </w:r>
+      <w:r>
+        <w:rPr>
+          <w:b w:val="0"/>
+          <w:bCs w:val="0"/>
+          <w:i w:val="0"/>
+          <w:iCs w:val="0"/>
+          <w:caps w:val="0"/>
+          <w:smallCaps w:val="0"/>
+          <w:noProof w:val="0"/>
+          <w:color w:val="374151"/>
+          <w:sz w:val="24"/>
+          <w:szCs w:val="24"/>
+          <w:lang w:val="en-US"/>
+        </w:rPr>
+        <w:t xml:space="preserve">: a constructor that creates an instance of the </w:t>
+      </w:r>
+      <w:r>
+        <w:rPr>
+          <w:rFonts w:ascii="Consolas" w:hAnsi="Consolas" w:eastAsia="Consolas" w:cs="Consolas"/>
+          <w:b w:val="1"/>
+          <w:bCs w:val="1"/>
+          <w:i w:val="0"/>
+          <w:iCs w:val="0"/>
+          <w:caps w:val="0"/>
+          <w:smallCaps w:val="0"/>
+          <w:noProof w:val="0"/>
+          <w:color w:val="374151"/>
+          <w:sz w:val="24"/>
+          <w:szCs w:val="24"/>
+          <w:lang w:val="en-US"/>
+        </w:rPr>
+        <w:t>UniversalHashingFunction</w:t>
+      </w:r>
+      <w:r>
+        <w:rPr>
+          <w:b w:val="0"/>
+          <w:bCs w:val="0"/>
+          <w:i w:val="0"/>
+          <w:iCs w:val="0"/>
+          <w:caps w:val="0"/>
+          <w:smallCaps w:val="0"/>
+          <w:noProof w:val="0"/>
+          <w:color w:val="374151"/>
+          <w:sz w:val="24"/>
+          <w:szCs w:val="24"/>
+          <w:lang w:val="en-US"/>
+        </w:rPr>
+        <w:t xml:space="preserve"> class with a randomly generated array for hashing.</w:t>
+      </w:r>
+    </w:p>
+    <w:p xmlns:wp14="http://schemas.microsoft.com/office/word/2010/wordml" wp14:textId="4CF57ED2">
+      <w:pPr>
+        <w:pStyle w:val="ListParagraph"/>
+        <w:numPr>
+          <w:ilvl w:val="0"/>
+          <w:numId w:val="1"/>
+        </w:numPr>
+        <w:bidi w:val="0"/>
+        <w:rPr>
+          <w:b w:val="0"/>
+          <w:bCs w:val="0"/>
+          <w:i w:val="0"/>
+          <w:iCs w:val="0"/>
+          <w:caps w:val="0"/>
+          <w:smallCaps w:val="0"/>
+          <w:noProof w:val="0"/>
+          <w:color w:val="374151"/>
+          <w:sz w:val="24"/>
+          <w:szCs w:val="24"/>
+          <w:lang w:val="en-US"/>
+        </w:rPr>
+      </w:pPr>
+      <w:r>
+        <w:rPr>
+          <w:rFonts w:ascii="Consolas" w:hAnsi="Consolas" w:eastAsia="Consolas" w:cs="Consolas"/>
+          <w:b w:val="1"/>
+          <w:bCs w:val="1"/>
+          <w:i w:val="0"/>
+          <w:iCs w:val="0"/>
+          <w:caps w:val="0"/>
+          <w:smallCaps w:val="0"/>
+          <w:noProof w:val="0"/>
+          <w:color w:val="374151"/>
+          <w:sz w:val="24"/>
+          <w:szCs w:val="24"/>
+          <w:lang w:val="en-US"/>
+        </w:rPr>
+        <w:t>UniversalHashingFunction(int b, int seed)</w:t>
+      </w:r>
+      <w:r>
+        <w:rPr>
+          <w:b w:val="0"/>
+          <w:bCs w:val="0"/>
+          <w:i w:val="0"/>
+          <w:iCs w:val="0"/>
+          <w:caps w:val="0"/>
+          <w:smallCaps w:val="0"/>
+          <w:noProof w:val="0"/>
+          <w:color w:val="374151"/>
+          <w:sz w:val="24"/>
+          <w:szCs w:val="24"/>
+          <w:lang w:val="en-US"/>
+        </w:rPr>
+        <w:t xml:space="preserve">: a constructor that creates an instance of the </w:t>
+      </w:r>
+      <w:r>
+        <w:rPr>
+          <w:rFonts w:ascii="Consolas" w:hAnsi="Consolas" w:eastAsia="Consolas" w:cs="Consolas"/>
+          <w:b w:val="1"/>
+          <w:bCs w:val="1"/>
+          <w:i w:val="0"/>
+          <w:iCs w:val="0"/>
+          <w:caps w:val="0"/>
+          <w:smallCaps w:val="0"/>
+          <w:noProof w:val="0"/>
+          <w:color w:val="374151"/>
+          <w:sz w:val="24"/>
+          <w:szCs w:val="24"/>
+          <w:lang w:val="en-US"/>
+        </w:rPr>
+        <w:t>UniversalHashingFunction</w:t>
+      </w:r>
+      <w:r>
+        <w:rPr>
+          <w:b w:val="0"/>
+          <w:bCs w:val="0"/>
+          <w:i w:val="0"/>
+          <w:iCs w:val="0"/>
+          <w:caps w:val="0"/>
+          <w:smallCaps w:val="0"/>
+          <w:noProof w:val="0"/>
+          <w:color w:val="374151"/>
+          <w:sz w:val="24"/>
+          <w:szCs w:val="24"/>
+          <w:lang w:val="en-US"/>
+        </w:rPr>
+        <w:t xml:space="preserve"> class with a specific seed for the random number generator, allowing for the same sequence of numbers to be generated each time.</w:t>
+      </w:r>
+    </w:p>
+    <w:p xmlns:wp14="http://schemas.microsoft.com/office/word/2010/wordml" wp14:textId="35ABA1FD">
+      <w:pPr>
+        <w:pStyle w:val="ListParagraph"/>
+        <w:numPr>
+          <w:ilvl w:val="0"/>
+          <w:numId w:val="1"/>
+        </w:numPr>
+        <w:bidi w:val="0"/>
+        <w:rPr>
+          <w:b w:val="0"/>
+          <w:bCs w:val="0"/>
+          <w:i w:val="0"/>
+          <w:iCs w:val="0"/>
+          <w:caps w:val="0"/>
+          <w:smallCaps w:val="0"/>
+          <w:noProof w:val="0"/>
+          <w:color w:val="374151"/>
+          <w:sz w:val="24"/>
+          <w:szCs w:val="24"/>
+          <w:lang w:val="en-US"/>
+        </w:rPr>
+      </w:pPr>
+      <w:r>
+        <w:rPr>
+          <w:rFonts w:ascii="Consolas" w:hAnsi="Consolas" w:eastAsia="Consolas" w:cs="Consolas"/>
+          <w:b w:val="1"/>
+          <w:bCs w:val="1"/>
+          <w:i w:val="0"/>
+          <w:iCs w:val="0"/>
+          <w:caps w:val="0"/>
+          <w:smallCaps w:val="0"/>
+          <w:noProof w:val="0"/>
+          <w:color w:val="374151"/>
+          <w:sz w:val="24"/>
+          <w:szCs w:val="24"/>
+          <w:lang w:val="en-US"/>
+        </w:rPr>
+        <w:t>hash(int hashcode)</w:t>
+      </w:r>
+      <w:r>
+        <w:rPr>
+          <w:b w:val="0"/>
+          <w:bCs w:val="0"/>
+          <w:i w:val="0"/>
+          <w:iCs w:val="0"/>
+          <w:caps w:val="0"/>
+          <w:smallCaps w:val="0"/>
+          <w:noProof w:val="0"/>
+          <w:color w:val="374151"/>
+          <w:sz w:val="24"/>
+          <w:szCs w:val="24"/>
+          <w:lang w:val="en-US"/>
+        </w:rPr>
+        <w:t xml:space="preserve">: a method that takes in a hashcode as an input and returns the index at which the object should be placed in the hash map. This method works by creating an input array based on the given hashcode, and then using this input array and the </w:t>
+      </w:r>
+      <w:r>
+        <w:rPr>
+          <w:rFonts w:ascii="Consolas" w:hAnsi="Consolas" w:eastAsia="Consolas" w:cs="Consolas"/>
+          <w:b w:val="1"/>
+          <w:bCs w:val="1"/>
+          <w:i w:val="0"/>
+          <w:iCs w:val="0"/>
+          <w:caps w:val="0"/>
+          <w:smallCaps w:val="0"/>
+          <w:noProof w:val="0"/>
+          <w:color w:val="374151"/>
+          <w:sz w:val="24"/>
+          <w:szCs w:val="24"/>
+          <w:lang w:val="en-US"/>
+        </w:rPr>
+        <w:t>arrayFunction</w:t>
+      </w:r>
+      <w:r>
+        <w:rPr>
+          <w:b w:val="0"/>
+          <w:bCs w:val="0"/>
+          <w:i w:val="0"/>
+          <w:iCs w:val="0"/>
+          <w:caps w:val="0"/>
+          <w:smallCaps w:val="0"/>
+          <w:noProof w:val="0"/>
+          <w:color w:val="374151"/>
+          <w:sz w:val="24"/>
+          <w:szCs w:val="24"/>
+          <w:lang w:val="en-US"/>
+        </w:rPr>
+        <w:t xml:space="preserve"> to calculate the index.</w:t>
+      </w:r>
+    </w:p>
+    <w:p xmlns:wp14="http://schemas.microsoft.com/office/word/2010/wordml" wp14:textId="3E10DF86">
+      <w:pPr>
+        <w:pStyle w:val="TextBody"/>
+        <w:pBdr>
+          <w:top w:val="single" w:color="D9D9E3" w:sz="2" w:space="1"/>
+          <w:left w:val="single" w:color="D9D9E3" w:sz="2" w:space="1"/>
+          <w:bottom w:val="single" w:color="D9D9E3" w:sz="2" w:space="1"/>
+          <w:right w:val="single" w:color="D9D9E3" w:sz="2" w:space="1"/>
+        </w:pBdr>
+        <w:bidi w:val="0"/>
+        <w:jc w:val="left"/>
+      </w:pPr>
+    </w:p>
+    <w:p xmlns:wp14="http://schemas.microsoft.com/office/word/2010/wordml" wp14:textId="4C94F2B1">
       <w:pPr>
         <w:pStyle w:val="Normal"/>
         <w:bidi w:val="0"/>
-        <w:jc w:val="left"/>
-        <w:rPr>
-          <w:rFonts w:ascii="Cascadia Code" w:hAnsi="Cascadia Code"/>
-          <w:b/>
-          <w:b/>
-          <w:bCs/>
-          <w:sz w:val="26"/>
-          <w:szCs w:val="26"/>
-          <w:u w:val="none"/>
-        </w:rPr>
-      </w:pPr>
-      <w:r>
-        <w:rPr>
-          <w:rFonts w:ascii="Cascadia Code" w:hAnsi="Cascadia Code"/>
-          <w:b/>
-          <w:bCs/>
-          <w:sz w:val="26"/>
-          <w:szCs w:val="26"/>
-          <w:u w:val="none"/>
-        </w:rPr>
-      </w:r>
-    </w:p>
-    <w:p>
+        <w:jc w:val="center"/>
+        <w:rPr>
+          <w:rFonts w:ascii="Orbitron" w:hAnsi="Orbitron"/>
+          <w:sz w:val="40"/>
+          <w:szCs w:val="40"/>
+          <w:u w:val="single"/>
+        </w:rPr>
+      </w:pPr>
+      <w:r>
+        <w:rPr>
+          <w:rFonts w:ascii="Orbitron" w:hAnsi="Orbitron"/>
+          <w:sz w:val="40"/>
+          <w:szCs w:val="40"/>
+          <w:u w:val="single"/>
+        </w:rPr>
+        <w:t>DATA STRUCTURE USAGE EXAMPLE</w:t>
+      </w:r>
+    </w:p>
+    <w:p xmlns:wp14="http://schemas.microsoft.com/office/word/2010/wordml" wp14:textId="20FCED13">
+      <w:pPr>
+        <w:pStyle w:val="Normal"/>
+        <w:bidi w:val="0"/>
+        <w:jc w:val="left"/>
+        <w:rPr>
+          <w:rFonts w:ascii="Liberation Serif" w:hAnsi="Liberation Serif" w:eastAsia="Liberation Serif" w:cs="Liberation Serif"/>
+          <w:b w:val="0"/>
+          <w:bCs w:val="0"/>
+          <w:i w:val="0"/>
+          <w:iCs w:val="0"/>
+          <w:caps w:val="0"/>
+          <w:smallCaps w:val="0"/>
+          <w:noProof w:val="0"/>
+          <w:color w:val="374151"/>
+          <w:sz w:val="24"/>
+          <w:szCs w:val="24"/>
+          <w:lang w:val="en-US"/>
+        </w:rPr>
+      </w:pPr>
+    </w:p>
+    <w:p xmlns:wp14="http://schemas.microsoft.com/office/word/2010/wordml" wp14:textId="5F93CB2B">
       <w:pPr>
         <w:pStyle w:val="Normal"/>
         <w:bidi w:val="0"/>
@@ -740,41 +1646,275 @@
           <w:u w:val="none"/>
         </w:rPr>
       </w:pPr>
-      <w:r>
-        <w:rPr>
-          <w:rFonts w:ascii="Cascadia Code" w:hAnsi="Cascadia Code"/>
-          <w:sz w:val="26"/>
-          <w:szCs w:val="26"/>
+    </w:p>
+    <w:p xmlns:wp14="http://schemas.microsoft.com/office/word/2010/wordml" wp14:textId="77777777">
+      <w:pPr>
+        <w:pStyle w:val="Normal"/>
+        <w:bidi w:val="0"/>
+        <w:jc w:val="left"/>
+        <w:rPr>
+          <w:rFonts w:ascii="Liberation Serif" w:hAnsi="Liberation Serif" w:eastAsia="Liberation Serif" w:cs="Liberation Serif"/>
+          <w:sz w:val="24"/>
+          <w:szCs w:val="24"/>
           <w:u w:val="none"/>
         </w:rPr>
-      </w:r>
-    </w:p>
-    <w:p>
+      </w:pPr>
+      <w:r>
+        <w:rPr>
+          <w:rFonts w:ascii="Liberation Serif" w:hAnsi="Liberation Serif" w:eastAsia="Liberation Serif" w:cs="Liberation Serif"/>
+          <w:sz w:val="24"/>
+          <w:szCs w:val="24"/>
+          <w:u w:val="none"/>
+        </w:rPr>
+        <w:t>Given the following text file:</w:t>
+      </w:r>
+    </w:p>
+    <w:p xmlns:wp14="http://schemas.microsoft.com/office/word/2010/wordml" wp14:textId="78136AE8">
       <w:pPr>
         <w:pStyle w:val="Normal"/>
         <w:bidi w:val="0"/>
-        <w:jc w:val="center"/>
-        <w:rPr>
-          <w:rFonts w:ascii="Cascadia Code" w:hAnsi="Cascadia Code"/>
-          <w:sz w:val="26"/>
-          <w:szCs w:val="26"/>
+        <w:jc w:val="left"/>
+        <w:rPr>
+          <w:rFonts w:ascii="Liberation Serif" w:hAnsi="Liberation Serif" w:eastAsia="Liberation Serif" w:cs="Liberation Serif"/>
+          <w:sz w:val="24"/>
+          <w:szCs w:val="24"/>
           <w:u w:val="none"/>
         </w:rPr>
       </w:pPr>
-      <w:r>
-        <w:rPr>
-          <w:rFonts w:ascii="Cascadia Code" w:hAnsi="Cascadia Code"/>
-          <w:sz w:val="26"/>
-          <w:szCs w:val="26"/>
-          <w:u w:val="none"/>
-        </w:rPr>
-      </w:r>
+    </w:p>
+    <w:p xmlns:wp14="http://schemas.microsoft.com/office/word/2010/wordml" wp14:textId="3A4263E6">
+      <w:pPr>
+        <w:pStyle w:val="Normal"/>
+        <w:bidi w:val="0"/>
+        <w:jc w:val="left"/>
+      </w:pPr>
+      <w:r>
+        <w:drawing>
+          <wp:inline xmlns:wp14="http://schemas.microsoft.com/office/word/2010/wordprocessingDrawing" wp14:editId="037F170E" wp14:anchorId="5B2125E9">
+            <wp:extent cx="4572000" cy="838200"/>
+            <wp:effectExtent l="0" t="0" r="0" b="0"/>
+            <wp:docPr id="1936493376" name="" title=""/>
+            <wp:cNvGraphicFramePr>
+              <a:graphicFrameLocks noChangeAspect="1"/>
+            </wp:cNvGraphicFramePr>
+            <a:graphic>
+              <a:graphicData uri="http://schemas.openxmlformats.org/drawingml/2006/picture">
+                <pic:pic>
+                  <pic:nvPicPr>
+                    <pic:cNvPr id="0" name=""/>
+                    <pic:cNvPicPr/>
+                  </pic:nvPicPr>
+                  <pic:blipFill>
+                    <a:blip r:embed="Rf912f9ef0bf54942">
+                      <a:extLst>
+                        <a:ext xmlns:a="http://schemas.openxmlformats.org/drawingml/2006/main" uri="{28A0092B-C50C-407E-A947-70E740481C1C}">
+                          <a14:useLocalDpi val="0"/>
+                        </a:ext>
+                      </a:extLst>
+                    </a:blip>
+                    <a:stretch>
+                      <a:fillRect/>
+                    </a:stretch>
+                  </pic:blipFill>
+                  <pic:spPr>
+                    <a:xfrm>
+                      <a:off x="0" y="0"/>
+                      <a:ext cx="4572000" cy="838200"/>
+                    </a:xfrm>
+                    <a:prstGeom prst="rect">
+                      <a:avLst/>
+                    </a:prstGeom>
+                  </pic:spPr>
+                </pic:pic>
+              </a:graphicData>
+            </a:graphic>
+          </wp:inline>
+        </w:drawing>
+      </w:r>
+    </w:p>
+    <w:p xmlns:wp14="http://schemas.microsoft.com/office/word/2010/wordml" wp14:textId="3A9AD55A">
+      <w:pPr>
+        <w:pStyle w:val="Normal"/>
+        <w:bidi w:val="0"/>
+        <w:jc w:val="left"/>
+      </w:pPr>
+    </w:p>
+    <w:p xmlns:wp14="http://schemas.microsoft.com/office/word/2010/wordml" wp14:textId="7580C66C">
+      <w:pPr>
+        <w:pStyle w:val="Normal"/>
+        <w:bidi w:val="0"/>
+        <w:jc w:val="left"/>
+      </w:pPr>
+      <w:r>
+        <w:rPr/>
+        <w:t>Correct usage:</w:t>
+      </w:r>
+    </w:p>
+    <w:p xmlns:wp14="http://schemas.microsoft.com/office/word/2010/wordml" wp14:textId="2592C08F">
+      <w:pPr>
+        <w:pStyle w:val="Normal"/>
+        <w:bidi w:val="0"/>
+        <w:jc w:val="left"/>
+      </w:pPr>
+    </w:p>
+    <w:p xmlns:wp14="http://schemas.microsoft.com/office/word/2010/wordml" wp14:textId="1FEBC4E4">
+      <w:pPr>
+        <w:pStyle w:val="Normal"/>
+        <w:bidi w:val="0"/>
+        <w:jc w:val="left"/>
+      </w:pPr>
+      <w:r>
+        <w:rPr/>
+        <w:t xml:space="preserve">An example of executing the .jar file which takes exactly one command line argument </w:t>
+      </w:r>
+      <w:r>
+        <w:rPr/>
+        <w:t>( path</w:t>
+      </w:r>
+      <w:r>
+        <w:rPr/>
+        <w:t xml:space="preserve"> for the file to count frequency of words ).</w:t>
+      </w:r>
+    </w:p>
+    <w:p xmlns:wp14="http://schemas.microsoft.com/office/word/2010/wordml" wp14:textId="67D38B93">
+      <w:pPr>
+        <w:pStyle w:val="Normal"/>
+        <w:bidi w:val="0"/>
+        <w:jc w:val="left"/>
+      </w:pPr>
+    </w:p>
+    <w:p xmlns:wp14="http://schemas.microsoft.com/office/word/2010/wordml" wp14:textId="2EEA1E40">
+      <w:pPr>
+        <w:pStyle w:val="Normal"/>
+        <w:bidi w:val="0"/>
+        <w:jc w:val="left"/>
+      </w:pPr>
+      <w:r>
+        <w:drawing>
+          <wp:inline xmlns:wp14="http://schemas.microsoft.com/office/word/2010/wordprocessingDrawing" wp14:editId="45588674" wp14:anchorId="73BC9BEE">
+            <wp:extent cx="4572000" cy="514350"/>
+            <wp:effectExtent l="0" t="0" r="0" b="0"/>
+            <wp:docPr id="896067145" name="" title=""/>
+            <wp:cNvGraphicFramePr>
+              <a:graphicFrameLocks noChangeAspect="1"/>
+            </wp:cNvGraphicFramePr>
+            <a:graphic>
+              <a:graphicData uri="http://schemas.openxmlformats.org/drawingml/2006/picture">
+                <pic:pic>
+                  <pic:nvPicPr>
+                    <pic:cNvPr id="0" name=""/>
+                    <pic:cNvPicPr/>
+                  </pic:nvPicPr>
+                  <pic:blipFill>
+                    <a:blip r:embed="R86c714121e9a427f">
+                      <a:extLst>
+                        <a:ext xmlns:a="http://schemas.openxmlformats.org/drawingml/2006/main" uri="{28A0092B-C50C-407E-A947-70E740481C1C}">
+                          <a14:useLocalDpi val="0"/>
+                        </a:ext>
+                      </a:extLst>
+                    </a:blip>
+                    <a:stretch>
+                      <a:fillRect/>
+                    </a:stretch>
+                  </pic:blipFill>
+                  <pic:spPr>
+                    <a:xfrm>
+                      <a:off x="0" y="0"/>
+                      <a:ext cx="4572000" cy="514350"/>
+                    </a:xfrm>
+                    <a:prstGeom prst="rect">
+                      <a:avLst/>
+                    </a:prstGeom>
+                  </pic:spPr>
+                </pic:pic>
+              </a:graphicData>
+            </a:graphic>
+          </wp:inline>
+        </w:drawing>
+      </w:r>
+    </w:p>
+    <w:p xmlns:wp14="http://schemas.microsoft.com/office/word/2010/wordml" wp14:textId="419700E2">
+      <w:pPr>
+        <w:pStyle w:val="Normal"/>
+        <w:bidi w:val="0"/>
+        <w:jc w:val="left"/>
+      </w:pPr>
+    </w:p>
+    <w:p xmlns:wp14="http://schemas.microsoft.com/office/word/2010/wordml" wp14:textId="24C907E3">
+      <w:pPr>
+        <w:pStyle w:val="Normal"/>
+        <w:bidi w:val="0"/>
+        <w:jc w:val="left"/>
+      </w:pPr>
+      <w:r>
+        <w:rPr/>
+        <w:t>Wrong usage:</w:t>
+      </w:r>
+    </w:p>
+    <w:p xmlns:wp14="http://schemas.microsoft.com/office/word/2010/wordml" wp14:textId="3788341D">
+      <w:pPr>
+        <w:pStyle w:val="Normal"/>
+        <w:bidi w:val="0"/>
+        <w:jc w:val="left"/>
+      </w:pPr>
+    </w:p>
+    <w:p xmlns:wp14="http://schemas.microsoft.com/office/word/2010/wordml" wp14:textId="09CF9A84">
+      <w:pPr>
+        <w:pStyle w:val="Normal"/>
+        <w:bidi w:val="0"/>
+        <w:jc w:val="left"/>
+      </w:pPr>
+      <w:r>
+        <w:rPr/>
+        <w:t xml:space="preserve">An example of executing the .jar file without any command line argument </w:t>
+      </w:r>
+      <w:proofErr w:type="gramStart"/>
+      <w:r>
+        <w:rPr/>
+        <w:t>( path</w:t>
+      </w:r>
+      <w:proofErr w:type="gramEnd"/>
+      <w:r>
+        <w:rPr/>
+        <w:t xml:space="preserve"> for the file to count frequency of </w:t>
+      </w:r>
+      <w:proofErr w:type="gramStart"/>
+      <w:r>
+        <w:rPr/>
+        <w:t>words )</w:t>
+      </w:r>
+      <w:proofErr w:type="gramEnd"/>
+      <w:r>
+        <w:rPr/>
+        <w:t>.</w:t>
+      </w:r>
+    </w:p>
+    <w:p xmlns:wp14="http://schemas.microsoft.com/office/word/2010/wordml" wp14:textId="27E49A26">
+      <w:pPr>
+        <w:pStyle w:val="Normal"/>
+        <w:bidi w:val="0"/>
+        <w:jc w:val="left"/>
+      </w:pPr>
+    </w:p>
+    <w:p xmlns:wp14="http://schemas.microsoft.com/office/word/2010/wordml" wp14:textId="139DD293">
+      <w:pPr>
+        <w:pStyle w:val="Normal"/>
+        <w:bidi w:val="0"/>
+        <w:jc w:val="left"/>
+      </w:pPr>
+    </w:p>
+    <w:p xmlns:wp14="http://schemas.microsoft.com/office/word/2010/wordml" wp14:textId="75C0E6CA">
+      <w:pPr>
+        <w:pStyle w:val="Normal"/>
+        <w:bidi w:val="0"/>
+        <w:jc w:val="left"/>
+      </w:pPr>
     </w:p>
     <w:sectPr>
       <w:headerReference w:type="default" r:id="rId2"/>
       <w:type w:val="nextPage"/>
-      <w:pgSz w:w="12240" w:h="15840"/>
-      <w:pgMar w:left="1134" w:right="1134" w:gutter="0" w:header="1134" w:top="1693" w:footer="0" w:bottom="1134"/>
+      <w:pgSz w:w="12240" w:h="15840" w:orient="portrait"/>
+      <w:pgMar w:top="1693" w:right="1134" w:bottom="1134" w:left="1134" w:header="1134" w:footer="0" w:gutter="0"/>
       <w:pgNumType w:fmt="decimal"/>
       <w:formProt w:val="false"/>
       <w:textDirection w:val="lrTb"/>
@@ -785,7 +1925,7 @@
 
 <file path=word/header1.xml><?xml version="1.0" encoding="utf-8"?>
 <w:hdr xmlns:o="urn:schemas-microsoft-com:office:office" xmlns:r="http://schemas.openxmlformats.org/officeDocument/2006/relationships" xmlns:v="urn:schemas-microsoft-com:vml" xmlns:w="http://schemas.openxmlformats.org/wordprocessingml/2006/main" xmlns:w10="urn:schemas-microsoft-com:office:word" xmlns:wp="http://schemas.openxmlformats.org/drawingml/2006/wordprocessingDrawing" xmlns:wps="http://schemas.microsoft.com/office/word/2010/wordprocessingShape" xmlns:wpg="http://schemas.microsoft.com/office/word/2010/wordprocessingGroup" xmlns:mc="http://schemas.openxmlformats.org/markup-compatibility/2006" xmlns:wp14="http://schemas.microsoft.com/office/word/2010/wordprocessingDrawing" xmlns:w14="http://schemas.microsoft.com/office/word/2010/wordml" xmlns:w15="http://schemas.microsoft.com/office/word/2012/wordml" mc:Ignorable="w14 wp14 w15">
-  <w:p>
+  <w:p xmlns:wp14="http://schemas.microsoft.com/office/word/2010/wordml" wp14:textId="77777777">
     <w:pPr>
       <w:pStyle w:val="Header"/>
       <w:bidi w:val="0"/>
@@ -795,8 +1935,17 @@
     <w:r>
       <w:rPr/>
       <w:t>@HarokopioUniversity</w:t>
+    </w:r>
+    <w:r>
+      <w:rPr/>
       <w:tab/>
+    </w:r>
+    <w:r>
+      <w:rPr/>
       <w:tab/>
+    </w:r>
+    <w:r>
+      <w:rPr/>
       <w:t>@Subject: Data Structures</w:t>
     </w:r>
   </w:p>
@@ -818,7 +1967,7 @@
         <w:ind w:left="709" w:hanging="283"/>
       </w:pPr>
       <w:rPr>
-        <w:rFonts w:ascii="Symbol" w:hAnsi="Symbol" w:cs="Symbol" w:hint="default"/>
+        <w:rFonts w:hint="default" w:ascii="Symbol" w:hAnsi="Symbol" w:cs="Symbol"/>
       </w:rPr>
     </w:lvl>
     <w:lvl w:ilvl="1">
@@ -833,7 +1982,7 @@
         <w:ind w:left="1418" w:hanging="283"/>
       </w:pPr>
       <w:rPr>
-        <w:rFonts w:ascii="Symbol" w:hAnsi="Symbol" w:cs="Symbol" w:hint="default"/>
+        <w:rFonts w:hint="default" w:ascii="Symbol" w:hAnsi="Symbol" w:cs="Symbol"/>
       </w:rPr>
     </w:lvl>
     <w:lvl w:ilvl="2">
@@ -848,7 +1997,7 @@
         <w:ind w:left="2127" w:hanging="283"/>
       </w:pPr>
       <w:rPr>
-        <w:rFonts w:ascii="Symbol" w:hAnsi="Symbol" w:cs="Symbol" w:hint="default"/>
+        <w:rFonts w:hint="default" w:ascii="Symbol" w:hAnsi="Symbol" w:cs="Symbol"/>
       </w:rPr>
     </w:lvl>
     <w:lvl w:ilvl="3">
@@ -863,7 +2012,7 @@
         <w:ind w:left="2836" w:hanging="283"/>
       </w:pPr>
       <w:rPr>
-        <w:rFonts w:ascii="Symbol" w:hAnsi="Symbol" w:cs="Symbol" w:hint="default"/>
+        <w:rFonts w:hint="default" w:ascii="Symbol" w:hAnsi="Symbol" w:cs="Symbol"/>
       </w:rPr>
     </w:lvl>
     <w:lvl w:ilvl="4">
@@ -878,7 +2027,7 @@
         <w:ind w:left="3545" w:hanging="283"/>
       </w:pPr>
       <w:rPr>
-        <w:rFonts w:ascii="Symbol" w:hAnsi="Symbol" w:cs="Symbol" w:hint="default"/>
+        <w:rFonts w:hint="default" w:ascii="Symbol" w:hAnsi="Symbol" w:cs="Symbol"/>
       </w:rPr>
     </w:lvl>
     <w:lvl w:ilvl="5">
@@ -893,7 +2042,7 @@
         <w:ind w:left="4254" w:hanging="283"/>
       </w:pPr>
       <w:rPr>
-        <w:rFonts w:ascii="Symbol" w:hAnsi="Symbol" w:cs="Symbol" w:hint="default"/>
+        <w:rFonts w:hint="default" w:ascii="Symbol" w:hAnsi="Symbol" w:cs="Symbol"/>
       </w:rPr>
     </w:lvl>
     <w:lvl w:ilvl="6">
@@ -908,7 +2057,7 @@
         <w:ind w:left="4963" w:hanging="283"/>
       </w:pPr>
       <w:rPr>
-        <w:rFonts w:ascii="Symbol" w:hAnsi="Symbol" w:cs="Symbol" w:hint="default"/>
+        <w:rFonts w:hint="default" w:ascii="Symbol" w:hAnsi="Symbol" w:cs="Symbol"/>
       </w:rPr>
     </w:lvl>
     <w:lvl w:ilvl="7">
@@ -923,7 +2072,7 @@
         <w:ind w:left="5672" w:hanging="283"/>
       </w:pPr>
       <w:rPr>
-        <w:rFonts w:ascii="Symbol" w:hAnsi="Symbol" w:cs="Symbol" w:hint="default"/>
+        <w:rFonts w:hint="default" w:ascii="Symbol" w:hAnsi="Symbol" w:cs="Symbol"/>
       </w:rPr>
     </w:lvl>
     <w:lvl w:ilvl="8">
@@ -938,9 +2087,10 @@
         <w:ind w:left="6381" w:hanging="283"/>
       </w:pPr>
       <w:rPr>
-        <w:rFonts w:ascii="Symbol" w:hAnsi="Symbol" w:cs="Symbol" w:hint="default"/>
-      </w:rPr>
-    </w:lvl>
+        <w:rFonts w:hint="default" w:ascii="Symbol" w:hAnsi="Symbol" w:cs="Symbol"/>
+      </w:rPr>
+    </w:lvl>
+    <w:nsid w:val="4a815203"/>
   </w:abstractNum>
   <w:abstractNum w:abstractNumId="2">
     <w:lvl w:ilvl="0">
@@ -955,7 +2105,7 @@
         <w:ind w:left="709" w:hanging="283"/>
       </w:pPr>
       <w:rPr>
-        <w:rFonts w:ascii="Symbol" w:hAnsi="Symbol" w:cs="Symbol" w:hint="default"/>
+        <w:rFonts w:hint="default" w:ascii="Symbol" w:hAnsi="Symbol" w:cs="Symbol"/>
       </w:rPr>
     </w:lvl>
     <w:lvl w:ilvl="1">
@@ -970,7 +2120,7 @@
         <w:ind w:left="1418" w:hanging="283"/>
       </w:pPr>
       <w:rPr>
-        <w:rFonts w:ascii="Symbol" w:hAnsi="Symbol" w:cs="Symbol" w:hint="default"/>
+        <w:rFonts w:hint="default" w:ascii="Symbol" w:hAnsi="Symbol" w:cs="Symbol"/>
       </w:rPr>
     </w:lvl>
     <w:lvl w:ilvl="2">
@@ -985,7 +2135,7 @@
         <w:ind w:left="2127" w:hanging="283"/>
       </w:pPr>
       <w:rPr>
-        <w:rFonts w:ascii="Symbol" w:hAnsi="Symbol" w:cs="Symbol" w:hint="default"/>
+        <w:rFonts w:hint="default" w:ascii="Symbol" w:hAnsi="Symbol" w:cs="Symbol"/>
       </w:rPr>
     </w:lvl>
     <w:lvl w:ilvl="3">
@@ -1000,7 +2150,7 @@
         <w:ind w:left="2836" w:hanging="283"/>
       </w:pPr>
       <w:rPr>
-        <w:rFonts w:ascii="Symbol" w:hAnsi="Symbol" w:cs="Symbol" w:hint="default"/>
+        <w:rFonts w:hint="default" w:ascii="Symbol" w:hAnsi="Symbol" w:cs="Symbol"/>
       </w:rPr>
     </w:lvl>
     <w:lvl w:ilvl="4">
@@ -1015,7 +2165,7 @@
         <w:ind w:left="3545" w:hanging="283"/>
       </w:pPr>
       <w:rPr>
-        <w:rFonts w:ascii="Symbol" w:hAnsi="Symbol" w:cs="Symbol" w:hint="default"/>
+        <w:rFonts w:hint="default" w:ascii="Symbol" w:hAnsi="Symbol" w:cs="Symbol"/>
       </w:rPr>
     </w:lvl>
     <w:lvl w:ilvl="5">
@@ -1030,7 +2180,7 @@
         <w:ind w:left="4254" w:hanging="283"/>
       </w:pPr>
       <w:rPr>
-        <w:rFonts w:ascii="Symbol" w:hAnsi="Symbol" w:cs="Symbol" w:hint="default"/>
+        <w:rFonts w:hint="default" w:ascii="Symbol" w:hAnsi="Symbol" w:cs="Symbol"/>
       </w:rPr>
     </w:lvl>
     <w:lvl w:ilvl="6">
@@ -1045,7 +2195,7 @@
         <w:ind w:left="4963" w:hanging="283"/>
       </w:pPr>
       <w:rPr>
-        <w:rFonts w:ascii="Symbol" w:hAnsi="Symbol" w:cs="Symbol" w:hint="default"/>
+        <w:rFonts w:hint="default" w:ascii="Symbol" w:hAnsi="Symbol" w:cs="Symbol"/>
       </w:rPr>
     </w:lvl>
     <w:lvl w:ilvl="7">
@@ -1060,7 +2210,7 @@
         <w:ind w:left="5672" w:hanging="283"/>
       </w:pPr>
       <w:rPr>
-        <w:rFonts w:ascii="Symbol" w:hAnsi="Symbol" w:cs="Symbol" w:hint="default"/>
+        <w:rFonts w:hint="default" w:ascii="Symbol" w:hAnsi="Symbol" w:cs="Symbol"/>
       </w:rPr>
     </w:lvl>
     <w:lvl w:ilvl="8">
@@ -1075,9 +2225,10 @@
         <w:ind w:left="6381" w:hanging="283"/>
       </w:pPr>
       <w:rPr>
-        <w:rFonts w:ascii="Symbol" w:hAnsi="Symbol" w:cs="Symbol" w:hint="default"/>
-      </w:rPr>
-    </w:lvl>
+        <w:rFonts w:hint="default" w:ascii="Symbol" w:hAnsi="Symbol" w:cs="Symbol"/>
+      </w:rPr>
+    </w:lvl>
+    <w:nsid w:val="66b0577a"/>
   </w:abstractNum>
   <w:abstractNum w:abstractNumId="3">
     <w:lvl w:ilvl="0">
@@ -1092,7 +2243,7 @@
         <w:ind w:left="709" w:hanging="283"/>
       </w:pPr>
       <w:rPr>
-        <w:rFonts w:ascii="Symbol" w:hAnsi="Symbol" w:cs="Symbol" w:hint="default"/>
+        <w:rFonts w:hint="default" w:ascii="Symbol" w:hAnsi="Symbol" w:cs="Symbol"/>
       </w:rPr>
     </w:lvl>
     <w:lvl w:ilvl="1">
@@ -1107,7 +2258,7 @@
         <w:ind w:left="1418" w:hanging="283"/>
       </w:pPr>
       <w:rPr>
-        <w:rFonts w:ascii="Symbol" w:hAnsi="Symbol" w:cs="Symbol" w:hint="default"/>
+        <w:rFonts w:hint="default" w:ascii="Symbol" w:hAnsi="Symbol" w:cs="Symbol"/>
       </w:rPr>
     </w:lvl>
     <w:lvl w:ilvl="2">
@@ -1122,7 +2273,7 @@
         <w:ind w:left="2127" w:hanging="283"/>
       </w:pPr>
       <w:rPr>
-        <w:rFonts w:ascii="Symbol" w:hAnsi="Symbol" w:cs="Symbol" w:hint="default"/>
+        <w:rFonts w:hint="default" w:ascii="Symbol" w:hAnsi="Symbol" w:cs="Symbol"/>
       </w:rPr>
     </w:lvl>
     <w:lvl w:ilvl="3">
@@ -1137,7 +2288,7 @@
         <w:ind w:left="2836" w:hanging="283"/>
       </w:pPr>
       <w:rPr>
-        <w:rFonts w:ascii="Symbol" w:hAnsi="Symbol" w:cs="Symbol" w:hint="default"/>
+        <w:rFonts w:hint="default" w:ascii="Symbol" w:hAnsi="Symbol" w:cs="Symbol"/>
       </w:rPr>
     </w:lvl>
     <w:lvl w:ilvl="4">
@@ -1152,7 +2303,7 @@
         <w:ind w:left="3545" w:hanging="283"/>
       </w:pPr>
       <w:rPr>
-        <w:rFonts w:ascii="Symbol" w:hAnsi="Symbol" w:cs="Symbol" w:hint="default"/>
+        <w:rFonts w:hint="default" w:ascii="Symbol" w:hAnsi="Symbol" w:cs="Symbol"/>
       </w:rPr>
     </w:lvl>
     <w:lvl w:ilvl="5">
@@ -1167,7 +2318,7 @@
         <w:ind w:left="4254" w:hanging="283"/>
       </w:pPr>
       <w:rPr>
-        <w:rFonts w:ascii="Symbol" w:hAnsi="Symbol" w:cs="Symbol" w:hint="default"/>
+        <w:rFonts w:hint="default" w:ascii="Symbol" w:hAnsi="Symbol" w:cs="Symbol"/>
       </w:rPr>
     </w:lvl>
     <w:lvl w:ilvl="6">
@@ -1182,7 +2333,7 @@
         <w:ind w:left="4963" w:hanging="283"/>
       </w:pPr>
       <w:rPr>
-        <w:rFonts w:ascii="Symbol" w:hAnsi="Symbol" w:cs="Symbol" w:hint="default"/>
+        <w:rFonts w:hint="default" w:ascii="Symbol" w:hAnsi="Symbol" w:cs="Symbol"/>
       </w:rPr>
     </w:lvl>
     <w:lvl w:ilvl="7">
@@ -1197,7 +2348,7 @@
         <w:ind w:left="5672" w:hanging="283"/>
       </w:pPr>
       <w:rPr>
-        <w:rFonts w:ascii="Symbol" w:hAnsi="Symbol" w:cs="Symbol" w:hint="default"/>
+        <w:rFonts w:hint="default" w:ascii="Symbol" w:hAnsi="Symbol" w:cs="Symbol"/>
       </w:rPr>
     </w:lvl>
     <w:lvl w:ilvl="8">
@@ -1212,9 +2363,10 @@
         <w:ind w:left="6381" w:hanging="283"/>
       </w:pPr>
       <w:rPr>
-        <w:rFonts w:ascii="Symbol" w:hAnsi="Symbol" w:cs="Symbol" w:hint="default"/>
-      </w:rPr>
-    </w:lvl>
+        <w:rFonts w:hint="default" w:ascii="Symbol" w:hAnsi="Symbol" w:cs="Symbol"/>
+      </w:rPr>
+    </w:lvl>
+    <w:nsid w:val="47be837b"/>
   </w:abstractNum>
   <w:abstractNum w:abstractNumId="4">
     <w:lvl w:ilvl="0">
@@ -1229,7 +2381,7 @@
         <w:ind w:left="709" w:hanging="283"/>
       </w:pPr>
       <w:rPr>
-        <w:rFonts w:ascii="Symbol" w:hAnsi="Symbol" w:cs="Symbol" w:hint="default"/>
+        <w:rFonts w:hint="default" w:ascii="Symbol" w:hAnsi="Symbol" w:cs="Symbol"/>
       </w:rPr>
     </w:lvl>
     <w:lvl w:ilvl="1">
@@ -1244,7 +2396,7 @@
         <w:ind w:left="1418" w:hanging="283"/>
       </w:pPr>
       <w:rPr>
-        <w:rFonts w:ascii="Symbol" w:hAnsi="Symbol" w:cs="Symbol" w:hint="default"/>
+        <w:rFonts w:hint="default" w:ascii="Symbol" w:hAnsi="Symbol" w:cs="Symbol"/>
       </w:rPr>
     </w:lvl>
     <w:lvl w:ilvl="2">
@@ -1259,7 +2411,7 @@
         <w:ind w:left="2127" w:hanging="283"/>
       </w:pPr>
       <w:rPr>
-        <w:rFonts w:ascii="Symbol" w:hAnsi="Symbol" w:cs="Symbol" w:hint="default"/>
+        <w:rFonts w:hint="default" w:ascii="Symbol" w:hAnsi="Symbol" w:cs="Symbol"/>
       </w:rPr>
     </w:lvl>
     <w:lvl w:ilvl="3">
@@ -1274,7 +2426,7 @@
         <w:ind w:left="2836" w:hanging="283"/>
       </w:pPr>
       <w:rPr>
-        <w:rFonts w:ascii="Symbol" w:hAnsi="Symbol" w:cs="Symbol" w:hint="default"/>
+        <w:rFonts w:hint="default" w:ascii="Symbol" w:hAnsi="Symbol" w:cs="Symbol"/>
       </w:rPr>
     </w:lvl>
     <w:lvl w:ilvl="4">
@@ -1289,7 +2441,7 @@
         <w:ind w:left="3545" w:hanging="283"/>
       </w:pPr>
       <w:rPr>
-        <w:rFonts w:ascii="Symbol" w:hAnsi="Symbol" w:cs="Symbol" w:hint="default"/>
+        <w:rFonts w:hint="default" w:ascii="Symbol" w:hAnsi="Symbol" w:cs="Symbol"/>
       </w:rPr>
     </w:lvl>
     <w:lvl w:ilvl="5">
@@ -1304,7 +2456,7 @@
         <w:ind w:left="4254" w:hanging="283"/>
       </w:pPr>
       <w:rPr>
-        <w:rFonts w:ascii="Symbol" w:hAnsi="Symbol" w:cs="Symbol" w:hint="default"/>
+        <w:rFonts w:hint="default" w:ascii="Symbol" w:hAnsi="Symbol" w:cs="Symbol"/>
       </w:rPr>
     </w:lvl>
     <w:lvl w:ilvl="6">
@@ -1319,7 +2471,7 @@
         <w:ind w:left="4963" w:hanging="283"/>
       </w:pPr>
       <w:rPr>
-        <w:rFonts w:ascii="Symbol" w:hAnsi="Symbol" w:cs="Symbol" w:hint="default"/>
+        <w:rFonts w:hint="default" w:ascii="Symbol" w:hAnsi="Symbol" w:cs="Symbol"/>
       </w:rPr>
     </w:lvl>
     <w:lvl w:ilvl="7">
@@ -1334,7 +2486,7 @@
         <w:ind w:left="5672" w:hanging="283"/>
       </w:pPr>
       <w:rPr>
-        <w:rFonts w:ascii="Symbol" w:hAnsi="Symbol" w:cs="Symbol" w:hint="default"/>
+        <w:rFonts w:hint="default" w:ascii="Symbol" w:hAnsi="Symbol" w:cs="Symbol"/>
       </w:rPr>
     </w:lvl>
     <w:lvl w:ilvl="8">
@@ -1349,9 +2501,10 @@
         <w:ind w:left="6381" w:hanging="283"/>
       </w:pPr>
       <w:rPr>
-        <w:rFonts w:ascii="Symbol" w:hAnsi="Symbol" w:cs="Symbol" w:hint="default"/>
-      </w:rPr>
-    </w:lvl>
+        <w:rFonts w:hint="default" w:ascii="Symbol" w:hAnsi="Symbol" w:cs="Symbol"/>
+      </w:rPr>
+    </w:lvl>
+    <w:nsid w:val="3abaca93"/>
   </w:abstractNum>
   <w:abstractNum w:abstractNumId="5">
     <w:lvl w:ilvl="0">
@@ -1471,6 +2624,7 @@
         <w:ind w:left="0" w:hanging="0"/>
       </w:pPr>
     </w:lvl>
+    <w:nsid w:val="4f579efa"/>
   </w:abstractNum>
   <w:num w:numId="1">
     <w:abstractNumId w:val="1"/>
@@ -1494,7 +2648,7 @@
 </file>
 
 <file path=word/styles.xml><?xml version="1.0" encoding="utf-8"?>
-<w:styles xmlns:w="http://schemas.openxmlformats.org/wordprocessingml/2006/main" xmlns:w14="http://schemas.microsoft.com/office/word/2010/wordml" xmlns:mc="http://schemas.openxmlformats.org/markup-compatibility/2006" mc:Ignorable="w14">
+<w:styles xmlns:wp14="http://schemas.microsoft.com/office/word/2010/wordprocessingDrawing" xmlns:w="http://schemas.openxmlformats.org/wordprocessingml/2006/main" xmlns:w14="http://schemas.microsoft.com/office/word/2010/wordml" xmlns:mc="http://schemas.openxmlformats.org/markup-compatibility/2006" mc:Ignorable="w14 wp14">
   <w:docDefaults>
     <w:rPrDefault>
       <w:rPr>
@@ -1554,7 +2708,7 @@
     <w:name w:val="Body Text"/>
     <w:basedOn w:val="Normal"/>
     <w:pPr>
-      <w:spacing w:lineRule="auto" w:line="276" w:before="0" w:after="140"/>
+      <w:spacing w:before="0" w:after="140" w:line="276" w:lineRule="auto"/>
     </w:pPr>
     <w:rPr/>
   </w:style>
@@ -1602,19 +2756,29 @@
       <w:suppressLineNumbers/>
       <w:tabs>
         <w:tab w:val="clear" w:pos="709"/>
-        <w:tab w:val="center" w:pos="4986" w:leader="none"/>
-        <w:tab w:val="right" w:pos="9972" w:leader="none"/>
+        <w:tab w:val="center" w:leader="none" w:pos="4986"/>
+        <w:tab w:val="right" w:leader="none" w:pos="9972"/>
       </w:tabs>
     </w:pPr>
     <w:rPr/>
   </w:style>
   <w:style w:type="paragraph" w:styleId="Header">
-    <w:name w:val="Header"/>
+    <w:name w:val="header"/>
     <w:basedOn w:val="HeaderandFooter"/>
     <w:pPr>
       <w:suppressLineNumbers/>
     </w:pPr>
     <w:rPr/>
   </w:style>
+  <w:style xmlns:w14="http://schemas.microsoft.com/office/word/2010/wordml" xmlns:mc="http://schemas.openxmlformats.org/markup-compatibility/2006" xmlns:w="http://schemas.openxmlformats.org/wordprocessingml/2006/main" w:type="paragraph" w:styleId="ListParagraph" mc:Ignorable="w14">
+    <w:name xmlns:w="http://schemas.openxmlformats.org/wordprocessingml/2006/main" w:val="List Paragraph"/>
+    <w:basedOn xmlns:w="http://schemas.openxmlformats.org/wordprocessingml/2006/main" w:val="Normal"/>
+    <w:uiPriority xmlns:w="http://schemas.openxmlformats.org/wordprocessingml/2006/main" w:val="34"/>
+    <w:qFormat xmlns:w="http://schemas.openxmlformats.org/wordprocessingml/2006/main"/>
+    <w:pPr xmlns:w="http://schemas.openxmlformats.org/wordprocessingml/2006/main">
+      <w:ind xmlns:w="http://schemas.openxmlformats.org/wordprocessingml/2006/main" w:left="720"/>
+      <w:contextualSpacing xmlns:w="http://schemas.openxmlformats.org/wordprocessingml/2006/main"/>
+    </w:pPr>
+  </w:style>
 </w:styles>
 </file>
</xml_diff>

<commit_message>
Converted report.docx to report.pdf
</commit_message>
<xml_diff>
--- a/report.docx
+++ b/report.docx
@@ -1887,6 +1887,63 @@
       <w:r>
         <w:rPr/>
         <w:t>.</w:t>
+      </w:r>
+    </w:p>
+    <w:p>
+      <w:pPr>
+        <w:pStyle w:val="Normal"/>
+        <w:bidi w:val="0"/>
+        <w:jc w:val="left"/>
+      </w:pPr>
+    </w:p>
+    <w:p>
+      <w:pPr>
+        <w:pStyle w:val="Normal"/>
+        <w:bidi w:val="0"/>
+        <w:jc w:val="left"/>
+      </w:pPr>
+      <w:r>
+        <w:drawing>
+          <wp:inline wp14:editId="0E1B3D3D" wp14:anchorId="615FA9C9">
+            <wp:extent cx="4572000" cy="276225"/>
+            <wp:effectExtent l="0" t="0" r="0" b="0"/>
+            <wp:docPr id="1382048822" name="" title=""/>
+            <wp:cNvGraphicFramePr>
+              <a:graphicFrameLocks noChangeAspect="1"/>
+            </wp:cNvGraphicFramePr>
+            <a:graphic>
+              <a:graphicData uri="http://schemas.openxmlformats.org/drawingml/2006/picture">
+                <pic:pic>
+                  <pic:nvPicPr>
+                    <pic:cNvPr id="0" name=""/>
+                    <pic:cNvPicPr/>
+                  </pic:nvPicPr>
+                  <pic:blipFill>
+                    <a:blip r:embed="R9514d3cea5fe480c">
+                      <a:extLst>
+                        <a:ext xmlns:a="http://schemas.openxmlformats.org/drawingml/2006/main" uri="{28A0092B-C50C-407E-A947-70E740481C1C}">
+                          <a14:useLocalDpi val="0"/>
+                        </a:ext>
+                      </a:extLst>
+                    </a:blip>
+                    <a:stretch>
+                      <a:fillRect/>
+                    </a:stretch>
+                  </pic:blipFill>
+                  <pic:spPr>
+                    <a:xfrm>
+                      <a:off x="0" y="0"/>
+                      <a:ext cx="4572000" cy="276225"/>
+                    </a:xfrm>
+                    <a:prstGeom prst="rect">
+                      <a:avLst/>
+                    </a:prstGeom>
+                  </pic:spPr>
+                </pic:pic>
+              </a:graphicData>
+            </a:graphic>
+          </wp:inline>
+        </w:drawing>
       </w:r>
     </w:p>
     <w:p xmlns:wp14="http://schemas.microsoft.com/office/word/2010/wordml" wp14:textId="27E49A26">

</xml_diff>